<commit_message>
Novos diagramas; Atualização do Doc
</commit_message>
<xml_diff>
--- a/doc/Projeto Integrado.docx
+++ b/doc/Projeto Integrado.docx
@@ -553,7 +553,6 @@
             <w:docPartUnique/>
           </w:docPartObj>
         </w:sdtPr>
-        <w:sdtEndPr/>
         <w:sdtContent>
           <w:r>
             <w:instrText xml:space="preserve"> TOC \h \u \z </w:instrText>
@@ -1751,8 +1750,19 @@
           <w:sz w:val="24"/>
           <w:szCs w:val="24"/>
         </w:rPr>
-        <w:t>start up</w:t>
-      </w:r>
+        <w:t xml:space="preserve">start </w:t>
+      </w:r>
+      <w:proofErr w:type="spellStart"/>
+      <w:r>
+        <w:rPr>
+          <w:i/>
+          <w:iCs/>
+          <w:sz w:val="24"/>
+          <w:szCs w:val="24"/>
+        </w:rPr>
+        <w:t>up</w:t>
+      </w:r>
+      <w:proofErr w:type="spellEnd"/>
       <w:r>
         <w:rPr>
           <w:rStyle w:val="Refdenotaderodap"/>
@@ -5347,7 +5357,13 @@
               <w:rPr>
                 <w:b/>
               </w:rPr>
-              <w:t>Dificuldade (B/M/A)*</w:t>
+              <w:t>Dificuldade (B/M/</w:t>
+            </w:r>
+            <w:r>
+              <w:rPr>
+                <w:b/>
+              </w:rPr>
+              <w:t>A) *</w:t>
             </w:r>
           </w:p>
         </w:tc>
@@ -5385,7 +5401,13 @@
               <w:rPr>
                 <w:b/>
               </w:rPr>
-              <w:t>(B/M/A)*</w:t>
+              <w:t>(B/M/</w:t>
+            </w:r>
+            <w:r>
+              <w:rPr>
+                <w:b/>
+              </w:rPr>
+              <w:t>A) *</w:t>
             </w:r>
           </w:p>
         </w:tc>
@@ -7430,7 +7452,7 @@
               <w:spacing w:line="360" w:lineRule="auto"/>
             </w:pPr>
             <w:r>
-              <w:t>Front end</w:t>
+              <w:t>Frontend</w:t>
             </w:r>
           </w:p>
         </w:tc>
@@ -7480,7 +7502,7 @@
               <w:spacing w:line="360" w:lineRule="auto"/>
             </w:pPr>
             <w:r>
-              <w:t>Back end</w:t>
+              <w:t>Backend</w:t>
             </w:r>
           </w:p>
         </w:tc>
@@ -8148,6 +8170,14 @@
     </w:p>
     <w:p>
       <w:pPr>
+        <w:pStyle w:val="Legenda"/>
+      </w:pPr>
+      <w:r>
+        <w:t>Figura 1 – Diagrama de Contexto</w:t>
+      </w:r>
+    </w:p>
+    <w:p>
+      <w:pPr>
         <w:pStyle w:val="LinkVideo"/>
       </w:pPr>
     </w:p>
@@ -8174,13 +8204,1663 @@
     <w:p>
       <w:pPr>
         <w:pStyle w:val="Ttulo2"/>
-        <w:rPr>
+        <w:numPr>
+          <w:ilvl w:val="0"/>
+          <w:numId w:val="0"/>
+        </w:numPr>
+        <w:ind w:left="709" w:hanging="709"/>
+        <w:rPr>
+          <w:rFonts w:ascii="Times New Roman" w:hAnsi="Times New Roman"/>
           <w:szCs w:val="28"/>
         </w:rPr>
       </w:pPr>
-      <w:bookmarkStart w:id="21" w:name="_Toc110952340"/>
+      <w:bookmarkStart w:id="21" w:name="_Toc80562709"/>
+      <w:r>
+        <w:rPr>
+          <w:rFonts w:ascii="Times New Roman" w:hAnsi="Times New Roman"/>
+          <w:szCs w:val="28"/>
+        </w:rPr>
+        <w:t xml:space="preserve">4.2 </w:t>
+      </w:r>
+      <w:r>
+        <w:rPr>
+          <w:rFonts w:ascii="Times New Roman" w:hAnsi="Times New Roman"/>
+          <w:szCs w:val="28"/>
+        </w:rPr>
+        <w:tab/>
+        <w:t>Diagrama de Container</w:t>
+      </w:r>
+      <w:bookmarkEnd w:id="21"/>
+    </w:p>
+    <w:p>
+      <w:pPr>
+        <w:pStyle w:val="Legenda"/>
+      </w:pPr>
+      <w:r>
+        <w:rPr>
+          <w:noProof/>
+        </w:rPr>
+        <w:drawing>
+          <wp:inline distT="0" distB="0" distL="0" distR="0" wp14:anchorId="5BBB1285" wp14:editId="31426D24">
+            <wp:extent cx="5280025" cy="5304790"/>
+            <wp:effectExtent l="0" t="0" r="0" b="0"/>
+            <wp:docPr id="10" name="Imagem 10" descr="Diagrama&#10;&#10;Descrição gerada automaticamente"/>
+            <wp:cNvGraphicFramePr>
+              <a:graphicFrameLocks xmlns:a="http://schemas.openxmlformats.org/drawingml/2006/main" noChangeAspect="1"/>
+            </wp:cNvGraphicFramePr>
+            <a:graphic xmlns:a="http://schemas.openxmlformats.org/drawingml/2006/main">
+              <a:graphicData uri="http://schemas.openxmlformats.org/drawingml/2006/picture">
+                <pic:pic xmlns:pic="http://schemas.openxmlformats.org/drawingml/2006/picture">
+                  <pic:nvPicPr>
+                    <pic:cNvPr id="10" name="Imagem 10" descr="Diagrama&#10;&#10;Descrição gerada automaticamente"/>
+                    <pic:cNvPicPr/>
+                  </pic:nvPicPr>
+                  <pic:blipFill>
+                    <a:blip r:embed="rId12"/>
+                    <a:stretch>
+                      <a:fillRect/>
+                    </a:stretch>
+                  </pic:blipFill>
+                  <pic:spPr>
+                    <a:xfrm>
+                      <a:off x="0" y="0"/>
+                      <a:ext cx="5280025" cy="5304790"/>
+                    </a:xfrm>
+                    <a:prstGeom prst="rect">
+                      <a:avLst/>
+                    </a:prstGeom>
+                  </pic:spPr>
+                </pic:pic>
+              </a:graphicData>
+            </a:graphic>
+          </wp:inline>
+        </w:drawing>
+      </w:r>
+      <w:r>
+        <w:br/>
+        <w:t>Figura 2 – Diagrama de container</w:t>
+      </w:r>
+    </w:p>
+    <w:p>
+      <w:pPr>
+        <w:pStyle w:val="ExplicaodePreenchimento"/>
+        <w:spacing w:line="360" w:lineRule="auto"/>
+        <w:rPr>
+          <w:rFonts w:ascii="Times New Roman" w:eastAsia="Times New Roman" w:hAnsi="Times New Roman"/>
+          <w:i w:val="0"/>
+          <w:color w:val="auto"/>
+          <w:sz w:val="24"/>
+          <w:szCs w:val="24"/>
+        </w:rPr>
+      </w:pPr>
+    </w:p>
+    <w:p>
+      <w:pPr>
+        <w:pStyle w:val="ExplicaodePreenchimento"/>
+        <w:spacing w:line="360" w:lineRule="auto"/>
+        <w:rPr>
+          <w:rFonts w:ascii="Times New Roman" w:eastAsia="Times New Roman" w:hAnsi="Times New Roman"/>
+          <w:i w:val="0"/>
+          <w:color w:val="auto"/>
+          <w:sz w:val="24"/>
+          <w:szCs w:val="24"/>
+        </w:rPr>
+      </w:pPr>
+      <w:r>
+        <w:rPr>
+          <w:rFonts w:ascii="Times New Roman" w:eastAsia="Times New Roman" w:hAnsi="Times New Roman"/>
+          <w:i w:val="0"/>
+          <w:color w:val="auto"/>
+          <w:sz w:val="24"/>
+          <w:szCs w:val="24"/>
+        </w:rPr>
+        <w:t xml:space="preserve">A Figura </w:t>
+      </w:r>
+      <w:r>
+        <w:rPr>
+          <w:rFonts w:ascii="Times New Roman" w:eastAsia="Times New Roman" w:hAnsi="Times New Roman"/>
+          <w:i w:val="0"/>
+          <w:color w:val="auto"/>
+          <w:sz w:val="24"/>
+          <w:szCs w:val="24"/>
+        </w:rPr>
+        <w:t>2</w:t>
+      </w:r>
+      <w:r>
+        <w:rPr>
+          <w:rFonts w:ascii="Times New Roman" w:eastAsia="Times New Roman" w:hAnsi="Times New Roman"/>
+          <w:i w:val="0"/>
+          <w:color w:val="auto"/>
+          <w:sz w:val="24"/>
+          <w:szCs w:val="24"/>
+        </w:rPr>
+        <w:t xml:space="preserve"> </w:t>
+      </w:r>
+      <w:r>
+        <w:rPr>
+          <w:rFonts w:ascii="Times New Roman" w:eastAsia="Times New Roman" w:hAnsi="Times New Roman"/>
+          <w:i w:val="0"/>
+          <w:color w:val="auto"/>
+          <w:sz w:val="24"/>
+          <w:szCs w:val="24"/>
+        </w:rPr>
+        <w:t>tem como objetivo dar mais detalhes do</w:t>
+      </w:r>
+      <w:r>
+        <w:rPr>
+          <w:rFonts w:ascii="Times New Roman" w:eastAsia="Times New Roman" w:hAnsi="Times New Roman"/>
+          <w:i w:val="0"/>
+          <w:color w:val="auto"/>
+          <w:sz w:val="24"/>
+          <w:szCs w:val="24"/>
+        </w:rPr>
+        <w:t>s</w:t>
+      </w:r>
+      <w:r>
+        <w:rPr>
+          <w:rFonts w:ascii="Times New Roman" w:eastAsia="Times New Roman" w:hAnsi="Times New Roman"/>
+          <w:i w:val="0"/>
+          <w:color w:val="auto"/>
+          <w:sz w:val="24"/>
+          <w:szCs w:val="24"/>
+        </w:rPr>
+        <w:t xml:space="preserve"> sistemas apresentados no diagrama de contexto. Aqui são apresentados os containers que compõem </w:t>
+      </w:r>
+      <w:r>
+        <w:rPr>
+          <w:rFonts w:ascii="Times New Roman" w:eastAsia="Times New Roman" w:hAnsi="Times New Roman"/>
+          <w:i w:val="0"/>
+          <w:color w:val="auto"/>
+          <w:sz w:val="24"/>
+          <w:szCs w:val="24"/>
+        </w:rPr>
+        <w:t>o</w:t>
+      </w:r>
+      <w:r>
+        <w:rPr>
+          <w:rFonts w:ascii="Times New Roman" w:eastAsia="Times New Roman" w:hAnsi="Times New Roman"/>
+          <w:i w:val="0"/>
+          <w:color w:val="auto"/>
+          <w:sz w:val="24"/>
+          <w:szCs w:val="24"/>
+        </w:rPr>
+        <w:t xml:space="preserve"> sistema </w:t>
+      </w:r>
+      <w:r>
+        <w:rPr>
+          <w:rFonts w:ascii="Times New Roman" w:eastAsia="Times New Roman" w:hAnsi="Times New Roman"/>
+          <w:i w:val="0"/>
+          <w:color w:val="auto"/>
+          <w:sz w:val="24"/>
+          <w:szCs w:val="24"/>
+        </w:rPr>
+        <w:t xml:space="preserve">da DeliveryStore </w:t>
+      </w:r>
+      <w:r>
+        <w:rPr>
+          <w:rFonts w:ascii="Times New Roman" w:eastAsia="Times New Roman" w:hAnsi="Times New Roman"/>
+          <w:i w:val="0"/>
+          <w:color w:val="auto"/>
+          <w:sz w:val="24"/>
+          <w:szCs w:val="24"/>
+        </w:rPr>
+        <w:t>e como eles se relacionam.</w:t>
+      </w:r>
+    </w:p>
+    <w:p>
+      <w:pPr>
+        <w:pStyle w:val="Corpodetexto"/>
+      </w:pPr>
+      <w:r>
+        <w:t>Existem 3 tipos de perfis que acessam o sistema.</w:t>
+      </w:r>
+    </w:p>
+    <w:p>
+      <w:pPr>
+        <w:pStyle w:val="Corpodetexto"/>
+      </w:pPr>
+    </w:p>
+    <w:p>
+      <w:pPr>
+        <w:pStyle w:val="Corpodetexto"/>
+      </w:pPr>
+      <w:r>
+        <w:t>O consumidor final acessará o sistema através de uma url enviada por e-mail com objetivo de acompanhar o status do seu pedido</w:t>
+      </w:r>
+    </w:p>
+    <w:p>
+      <w:pPr>
+        <w:pStyle w:val="Corpodetexto"/>
+      </w:pPr>
+    </w:p>
+    <w:p>
+      <w:pPr>
+        <w:pStyle w:val="Corpodetexto"/>
+      </w:pPr>
       <w:r>
         <w:lastRenderedPageBreak/>
+        <w:t>O parceiro/cliente acessará o sistema depois de realizar o cadastro no próprio site. Este acesso é feito através de login e senha informados no momento do cadastro. O parceiro tem como objetivo acompanhar os pedidos dos seus consumidores assim como gerenciar seus produtos e estoques.</w:t>
+      </w:r>
+    </w:p>
+    <w:p>
+      <w:pPr>
+        <w:pStyle w:val="Corpodetexto"/>
+      </w:pPr>
+    </w:p>
+    <w:p>
+      <w:pPr>
+        <w:pStyle w:val="Corpodetexto"/>
+      </w:pPr>
+      <w:r>
+        <w:t>O operador logístico, acessa o sistema com login e senha criado por um login master. O operador que tem como objetivo gerenciar todo o fluxo de entrada de pedido e produtos até o envio do pedido a transportadora.</w:t>
+      </w:r>
+    </w:p>
+    <w:p>
+      <w:pPr>
+        <w:pStyle w:val="Corpodetexto"/>
+      </w:pPr>
+    </w:p>
+    <w:p>
+      <w:pPr>
+        <w:pStyle w:val="Ttulo2"/>
+        <w:numPr>
+          <w:ilvl w:val="0"/>
+          <w:numId w:val="0"/>
+        </w:numPr>
+        <w:ind w:left="709" w:hanging="709"/>
+        <w:rPr>
+          <w:rFonts w:ascii="Times New Roman" w:hAnsi="Times New Roman"/>
+          <w:szCs w:val="28"/>
+        </w:rPr>
+      </w:pPr>
+      <w:r>
+        <w:rPr>
+          <w:rFonts w:ascii="Times New Roman" w:hAnsi="Times New Roman"/>
+          <w:szCs w:val="28"/>
+        </w:rPr>
+        <w:t>4.</w:t>
+      </w:r>
+      <w:r>
+        <w:rPr>
+          <w:rFonts w:ascii="Times New Roman" w:hAnsi="Times New Roman"/>
+          <w:szCs w:val="28"/>
+        </w:rPr>
+        <w:t>3</w:t>
+      </w:r>
+      <w:r>
+        <w:rPr>
+          <w:rFonts w:ascii="Times New Roman" w:hAnsi="Times New Roman"/>
+          <w:szCs w:val="28"/>
+        </w:rPr>
+        <w:t xml:space="preserve"> </w:t>
+      </w:r>
+      <w:r>
+        <w:rPr>
+          <w:rFonts w:ascii="Times New Roman" w:hAnsi="Times New Roman"/>
+          <w:szCs w:val="28"/>
+        </w:rPr>
+        <w:tab/>
+        <w:t>Diagrama de Co</w:t>
+      </w:r>
+      <w:r>
+        <w:rPr>
+          <w:rFonts w:ascii="Times New Roman" w:hAnsi="Times New Roman"/>
+          <w:szCs w:val="28"/>
+        </w:rPr>
+        <w:t>mponentes</w:t>
+      </w:r>
+    </w:p>
+    <w:p>
+      <w:pPr>
+        <w:pStyle w:val="Corpodetexto"/>
+      </w:pPr>
+    </w:p>
+    <w:p>
+      <w:pPr>
+        <w:pStyle w:val="Corpodetexto"/>
+      </w:pPr>
+      <w:r>
+        <w:rPr>
+          <w:noProof/>
+        </w:rPr>
+        <w:drawing>
+          <wp:inline distT="0" distB="0" distL="0" distR="0" wp14:anchorId="2676BCA9" wp14:editId="77E89113">
+            <wp:extent cx="5280025" cy="3143885"/>
+            <wp:effectExtent l="0" t="0" r="0" b="0"/>
+            <wp:docPr id="25" name="Imagem 25" descr="Diagrama&#10;&#10;Descrição gerada automaticamente"/>
+            <wp:cNvGraphicFramePr>
+              <a:graphicFrameLocks xmlns:a="http://schemas.openxmlformats.org/drawingml/2006/main" noChangeAspect="1"/>
+            </wp:cNvGraphicFramePr>
+            <a:graphic xmlns:a="http://schemas.openxmlformats.org/drawingml/2006/main">
+              <a:graphicData uri="http://schemas.openxmlformats.org/drawingml/2006/picture">
+                <pic:pic xmlns:pic="http://schemas.openxmlformats.org/drawingml/2006/picture">
+                  <pic:nvPicPr>
+                    <pic:cNvPr id="25" name="Imagem 25" descr="Diagrama&#10;&#10;Descrição gerada automaticamente"/>
+                    <pic:cNvPicPr/>
+                  </pic:nvPicPr>
+                  <pic:blipFill>
+                    <a:blip r:embed="rId13"/>
+                    <a:stretch>
+                      <a:fillRect/>
+                    </a:stretch>
+                  </pic:blipFill>
+                  <pic:spPr>
+                    <a:xfrm>
+                      <a:off x="0" y="0"/>
+                      <a:ext cx="5280025" cy="3143885"/>
+                    </a:xfrm>
+                    <a:prstGeom prst="rect">
+                      <a:avLst/>
+                    </a:prstGeom>
+                  </pic:spPr>
+                </pic:pic>
+              </a:graphicData>
+            </a:graphic>
+          </wp:inline>
+        </w:drawing>
+      </w:r>
+    </w:p>
+    <w:p>
+      <w:pPr>
+        <w:pStyle w:val="Legenda"/>
+        <w:rPr>
+          <w:noProof/>
+        </w:rPr>
+      </w:pPr>
+      <w:r>
+        <w:rPr>
+          <w:noProof/>
+        </w:rPr>
+        <w:t xml:space="preserve">Figura </w:t>
+      </w:r>
+      <w:r>
+        <w:rPr>
+          <w:noProof/>
+        </w:rPr>
+        <w:t>3</w:t>
+      </w:r>
+      <w:r>
+        <w:rPr>
+          <w:noProof/>
+        </w:rPr>
+        <w:t xml:space="preserve"> – Diagrama de Componente Geral</w:t>
+      </w:r>
+    </w:p>
+    <w:p>
+      <w:pPr>
+        <w:pStyle w:val="Corpodetexto"/>
+      </w:pPr>
+    </w:p>
+    <w:p>
+      <w:pPr>
+        <w:pStyle w:val="Corpodetexto"/>
+      </w:pPr>
+      <w:r>
+        <w:rPr>
+          <w:rFonts w:cs="Arial"/>
+        </w:rPr>
+        <w:tab/>
+      </w:r>
+      <w:r>
+        <w:t xml:space="preserve">A figura 3 mostra o diagrama de componentes da solução, seguindo o padrão UML. Através dele é mostrada com mais detalhes a base tecnológica da aplicação. </w:t>
+      </w:r>
+    </w:p>
+    <w:p>
+      <w:pPr>
+        <w:pStyle w:val="Corpodetexto"/>
+      </w:pPr>
+      <w:r>
+        <w:t>Os componentes da solução:</w:t>
+      </w:r>
+    </w:p>
+    <w:p>
+      <w:pPr>
+        <w:pStyle w:val="Corpodetexto"/>
+      </w:pPr>
+    </w:p>
+    <w:p>
+      <w:pPr>
+        <w:pStyle w:val="Corpodetexto"/>
+      </w:pPr>
+      <w:r>
+        <w:rPr>
+          <w:b/>
+          <w:bCs/>
+        </w:rPr>
+        <w:t>Angular</w:t>
+      </w:r>
+      <w:r>
+        <w:t xml:space="preserve">: É uma aplicação Web desenvolvida em angular, utilizada como interface pelos usuários </w:t>
+      </w:r>
+      <w:r>
+        <w:t xml:space="preserve">para acessar </w:t>
+      </w:r>
+      <w:r>
+        <w:t>o sistema.</w:t>
+      </w:r>
+    </w:p>
+    <w:p>
+      <w:pPr>
+        <w:pStyle w:val="Corpodetexto"/>
+      </w:pPr>
+      <w:r>
+        <w:rPr>
+          <w:b/>
+          <w:bCs/>
+        </w:rPr>
+        <w:t>Autenticação</w:t>
+      </w:r>
+      <w:r>
+        <w:t>: É uma api desenvolvida em .Net Core 3 que valida os dados de acesso do usuário e retorna para a aplicação um token de acesso</w:t>
+      </w:r>
+      <w:r>
+        <w:t>.</w:t>
+      </w:r>
+    </w:p>
+    <w:p>
+      <w:pPr>
+        <w:pStyle w:val="Corpodetexto"/>
+      </w:pPr>
+      <w:r>
+        <w:rPr>
+          <w:b/>
+          <w:bCs/>
+        </w:rPr>
+        <w:t>Gateway</w:t>
+      </w:r>
+      <w:r>
+        <w:t>: É uma api de gateway desenvolvida em .Net Core 3 utilizada para centralizar as chamadas da aplicação Web com os Microservice</w:t>
+      </w:r>
+      <w:r>
+        <w:t>.</w:t>
+      </w:r>
+    </w:p>
+    <w:p>
+      <w:pPr>
+        <w:pStyle w:val="Corpodetexto"/>
+      </w:pPr>
+      <w:r>
+        <w:rPr>
+          <w:b/>
+          <w:bCs/>
+        </w:rPr>
+        <w:t>MS-OMS</w:t>
+      </w:r>
+      <w:r>
+        <w:t>: Microservice responsável pelos dados de Pedido e Parceiro</w:t>
+      </w:r>
+      <w:r>
+        <w:t>.</w:t>
+      </w:r>
+    </w:p>
+    <w:p>
+      <w:pPr>
+        <w:pStyle w:val="Corpodetexto"/>
+      </w:pPr>
+      <w:r>
+        <w:rPr>
+          <w:b/>
+          <w:bCs/>
+        </w:rPr>
+        <w:t>MS-WMS</w:t>
+      </w:r>
+      <w:r>
+        <w:t>: Microservice responsável pelos dados de Produtos, Estoques e Armazém</w:t>
+      </w:r>
+      <w:r>
+        <w:t>.</w:t>
+      </w:r>
+    </w:p>
+    <w:p>
+      <w:pPr>
+        <w:pStyle w:val="Corpodetexto"/>
+      </w:pPr>
+      <w:r>
+        <w:rPr>
+          <w:b/>
+          <w:bCs/>
+        </w:rPr>
+        <w:lastRenderedPageBreak/>
+        <w:t>MS-TMS</w:t>
+      </w:r>
+      <w:r>
+        <w:t>: Microservice responsável pelos dados da Transportadora e Entrega de Pedido</w:t>
+      </w:r>
+      <w:r>
+        <w:t>.</w:t>
+      </w:r>
+    </w:p>
+    <w:p>
+      <w:pPr>
+        <w:pStyle w:val="Corpodetexto"/>
+      </w:pPr>
+    </w:p>
+    <w:p>
+      <w:pPr>
+        <w:pStyle w:val="Corpodetexto"/>
+      </w:pPr>
+      <w:r>
+        <w:t>Os Microservices foram desenvolvidos em .Net Core 3. Eles são compostos pelos seguintes componentes:</w:t>
+      </w:r>
+    </w:p>
+    <w:p>
+      <w:pPr>
+        <w:pStyle w:val="Corpodetexto"/>
+      </w:pPr>
+    </w:p>
+    <w:p>
+      <w:pPr>
+        <w:pStyle w:val="Corpodetexto"/>
+      </w:pPr>
+      <w:r>
+        <w:rPr>
+          <w:b/>
+          <w:bCs/>
+        </w:rPr>
+        <w:t>Api</w:t>
+      </w:r>
+      <w:r>
+        <w:t>: Componente que tem como objetivo receber e retornar informações para o componente Gateway.</w:t>
+      </w:r>
+    </w:p>
+    <w:p>
+      <w:pPr>
+        <w:pStyle w:val="Corpodetexto"/>
+      </w:pPr>
+      <w:r>
+        <w:rPr>
+          <w:b/>
+          <w:bCs/>
+        </w:rPr>
+        <w:t>Application</w:t>
+      </w:r>
+      <w:r>
+        <w:t>: Componente desenvolvido em .Net Core responsável por transformar os dados recebidos pela api em dados do negócio (domínio) e armazenar em um repositório.</w:t>
+      </w:r>
+    </w:p>
+    <w:p>
+      <w:pPr>
+        <w:pStyle w:val="Corpodetexto"/>
+      </w:pPr>
+      <w:r>
+        <w:rPr>
+          <w:b/>
+          <w:bCs/>
+        </w:rPr>
+        <w:t>Domain</w:t>
+      </w:r>
+      <w:r>
+        <w:t>: Componente responsável pela regra de negócio do sistema DeliveryStore. Desenvolvido em .Net Core 3.</w:t>
+      </w:r>
+    </w:p>
+    <w:p>
+      <w:pPr>
+        <w:pStyle w:val="Corpodetexto"/>
+      </w:pPr>
+      <w:r>
+        <w:rPr>
+          <w:b/>
+          <w:bCs/>
+        </w:rPr>
+        <w:t>Infrastructure</w:t>
+      </w:r>
+      <w:r>
+        <w:t xml:space="preserve">: Componente responsável pela implementação de serviços de terceiros, como serviços para acesso a repositório, mensagerias, e-mail, entre outros. </w:t>
+      </w:r>
+      <w:r>
+        <w:t>Desenvolvido em .Net Core 3</w:t>
+      </w:r>
+      <w:r>
+        <w:t>.</w:t>
+      </w:r>
+    </w:p>
+    <w:p>
+      <w:pPr>
+        <w:pStyle w:val="Corpodetexto"/>
+      </w:pPr>
+      <w:r>
+        <w:rPr>
+          <w:b/>
+          <w:bCs/>
+        </w:rPr>
+        <w:t>SharedMessages</w:t>
+      </w:r>
+      <w:r>
+        <w:t xml:space="preserve">: Componente responsável pelos objetos que são armazenados na mensageria. </w:t>
+      </w:r>
+      <w:r>
+        <w:t>Desenvolvido em .Net Core 3</w:t>
+      </w:r>
+      <w:r>
+        <w:t>.</w:t>
+      </w:r>
+    </w:p>
+    <w:p>
+      <w:pPr>
+        <w:pStyle w:val="Corpodetexto"/>
+      </w:pPr>
+      <w:r>
+        <w:rPr>
+          <w:b/>
+          <w:bCs/>
+        </w:rPr>
+        <w:t>Worker</w:t>
+      </w:r>
+      <w:r>
+        <w:t>: Componente responsável por consumir mensagens enviadas para a mensageria. Desenvolvido em .Net Core 3</w:t>
+      </w:r>
+    </w:p>
+    <w:p>
+      <w:pPr>
+        <w:pStyle w:val="Corpodetexto"/>
+      </w:pPr>
+      <w:r>
+        <w:rPr>
+          <w:b/>
+          <w:bCs/>
+        </w:rPr>
+        <w:t>HangFire</w:t>
+      </w:r>
+      <w:r>
+        <w:t xml:space="preserve">: Componente web responsável por executar e gerenciar tarefas no sistema. Desenvolvido em .Net Core junto do pacote HangFire. </w:t>
+      </w:r>
+    </w:p>
+    <w:p>
+      <w:pPr>
+        <w:pStyle w:val="Corpodetexto"/>
+      </w:pPr>
+      <w:r>
+        <w:rPr>
+          <w:b/>
+          <w:bCs/>
+        </w:rPr>
+        <w:t>Database</w:t>
+      </w:r>
+      <w:r>
+        <w:t xml:space="preserve">: Componente responsável pelo armazenamento de dados, utiliza o MS </w:t>
+      </w:r>
+      <w:proofErr w:type="spellStart"/>
+      <w:r>
+        <w:t>Sql</w:t>
+      </w:r>
+      <w:proofErr w:type="spellEnd"/>
+      <w:r>
+        <w:t xml:space="preserve"> Server junto do componente EF da Microsoft para armazenamento e o componente Dapper para recuperar as informações.</w:t>
+      </w:r>
+    </w:p>
+    <w:p>
+      <w:pPr>
+        <w:pStyle w:val="Corpodetexto"/>
+      </w:pPr>
+      <w:r>
+        <w:rPr>
+          <w:b/>
+          <w:bCs/>
+        </w:rPr>
+        <w:t>ElasticSearch</w:t>
+      </w:r>
+      <w:r>
+        <w:t>: Componente utilizado para armazenar todas as requisições feita na Api. Utiliza o componente Serilog para fazer o armazenamento.</w:t>
+      </w:r>
+    </w:p>
+    <w:p>
+      <w:pPr>
+        <w:pStyle w:val="Corpodetexto"/>
+      </w:pPr>
+    </w:p>
+    <w:p>
+      <w:pPr>
+        <w:pStyle w:val="Ttulo2"/>
+      </w:pPr>
+      <w:r>
+        <w:t>Prova de Conceito (PoC)</w:t>
+      </w:r>
+    </w:p>
+    <w:p>
+      <w:pPr>
+        <w:pStyle w:val="Corpodetexto"/>
+        <w:spacing w:before="280" w:after="280"/>
+      </w:pPr>
+      <w:r>
+        <w:t>Essa sessão tem como objetivo detalhar a prova de conceito para que o objetivo deste trabalho fosse atendido.</w:t>
+      </w:r>
+    </w:p>
+    <w:p>
+      <w:pPr>
+        <w:pStyle w:val="Corpodetexto"/>
+        <w:spacing w:before="280" w:after="280"/>
+      </w:pPr>
+    </w:p>
+    <w:p>
+      <w:pPr>
+        <w:pStyle w:val="Corpodetexto"/>
+        <w:spacing w:before="280" w:after="280"/>
+      </w:pPr>
+      <w:r>
+        <w:t>5.1. Integração entre componentes</w:t>
+      </w:r>
+    </w:p>
+    <w:p>
+      <w:pPr>
+        <w:pStyle w:val="Corpodetexto"/>
+        <w:spacing w:before="280" w:after="280"/>
+      </w:pPr>
+      <w:r>
+        <w:t>O sistema proposto tem como objetivo receber pedidos e produtos dos seus parceiros de um sistema externo conhecido no mercado como Bling.</w:t>
+      </w:r>
+    </w:p>
+    <w:p>
+      <w:pPr>
+        <w:pStyle w:val="Corpodetexto"/>
+        <w:spacing w:before="280" w:after="280"/>
+      </w:pPr>
+      <w:r>
+        <w:t>Como envolveria um custo para manter esse sistema externo e como o objetivo do curso é a arquitetura por trás e não o sistema externo em si, para contornar esse imprevisto foi desenvolvido endpoints e interfaces para entrada de pedido e produto.</w:t>
+      </w:r>
+    </w:p>
+    <w:p>
+      <w:pPr>
+        <w:pStyle w:val="Corpodetexto"/>
+        <w:spacing w:before="280" w:after="280"/>
+      </w:pPr>
+    </w:p>
+    <w:p>
+      <w:pPr>
+        <w:pStyle w:val="Corpodetexto"/>
+        <w:spacing w:before="280" w:after="280"/>
+      </w:pPr>
+      <w:r>
+        <w:lastRenderedPageBreak/>
+        <w:t xml:space="preserve">Para apresentação da PoC foi desenvolvido uma </w:t>
+      </w:r>
+      <w:r>
+        <w:t>wireframe</w:t>
+      </w:r>
+      <w:r>
+        <w:t xml:space="preserve"> navegável através da ferramenta Figma que</w:t>
+      </w:r>
+      <w:r>
+        <w:t xml:space="preserve"> está disponível no link abaixo</w:t>
+      </w:r>
+    </w:p>
+    <w:p>
+      <w:pPr>
+        <w:pStyle w:val="Corpodetexto"/>
+        <w:spacing w:before="280" w:after="280"/>
+      </w:pPr>
+      <w:hyperlink r:id="rId14" w:history="1">
+        <w:r>
+          <w:rPr>
+            <w:rStyle w:val="Hyperlink"/>
+          </w:rPr>
+          <w:t>https://www.figma.com/proto/kSrKocDyxdBKgQSZ4ghyut/TCC-PUC?node-id=1%3A3&amp;scaling=min-zoom&amp;page-id=0%3A1&amp;starting-point-node-id=1%3A3&amp;show-proto-sidebar</w:t>
+        </w:r>
+        <w:r>
+          <w:rPr>
+            <w:rStyle w:val="Hyperlink"/>
+          </w:rPr>
+          <w:t>=</w:t>
+        </w:r>
+        <w:r>
+          <w:rPr>
+            <w:rStyle w:val="Hyperlink"/>
+          </w:rPr>
+          <w:t>1</w:t>
+        </w:r>
+      </w:hyperlink>
+    </w:p>
+    <w:p>
+      <w:pPr>
+        <w:pStyle w:val="Corpodetexto"/>
+        <w:spacing w:before="280" w:after="280"/>
+        <w:rPr>
+          <w:b/>
+          <w:bCs/>
+        </w:rPr>
+      </w:pPr>
+      <w:r>
+        <w:rPr>
+          <w:b/>
+          <w:bCs/>
+        </w:rPr>
+        <w:t xml:space="preserve">5.1.1. </w:t>
+      </w:r>
+      <w:r>
+        <w:rPr>
+          <w:b/>
+          <w:bCs/>
+        </w:rPr>
+        <w:t>RF03 - O sistema deve permitir cadastrar parceiros</w:t>
+      </w:r>
+    </w:p>
+    <w:p>
+      <w:pPr>
+        <w:pStyle w:val="Corpodetexto"/>
+        <w:spacing w:before="280" w:after="280"/>
+      </w:pPr>
+      <w:r>
+        <w:t>Para atender este requisito foi implementado um botão para que o parceiro realize o cadastro na tela de login. Basta acessar o link do wireframe e na primeira tela clicar no botão “Criar Nova Conta”</w:t>
+      </w:r>
+    </w:p>
+    <w:p>
+      <w:pPr>
+        <w:pStyle w:val="Corpodetexto"/>
+        <w:rPr>
+          <w:b/>
+          <w:bCs/>
+        </w:rPr>
+      </w:pPr>
+      <w:r>
+        <w:rPr>
+          <w:b/>
+          <w:bCs/>
+        </w:rPr>
+        <w:t xml:space="preserve">5.1.2. </w:t>
+      </w:r>
+      <w:r>
+        <w:rPr>
+          <w:b/>
+          <w:bCs/>
+        </w:rPr>
+        <w:t>RF01</w:t>
+      </w:r>
+      <w:r>
+        <w:rPr>
+          <w:b/>
+          <w:bCs/>
+        </w:rPr>
+        <w:t xml:space="preserve"> - </w:t>
+      </w:r>
+      <w:r>
+        <w:rPr>
+          <w:b/>
+          <w:bCs/>
+        </w:rPr>
+        <w:t>O sistema deve permitir acesso através de login e senha</w:t>
+      </w:r>
+    </w:p>
+    <w:p>
+      <w:pPr>
+        <w:pStyle w:val="Corpodetexto"/>
+      </w:pPr>
+    </w:p>
+    <w:p>
+      <w:pPr>
+        <w:pStyle w:val="Corpodetexto"/>
+      </w:pPr>
+      <w:r>
+        <w:t>Para atender a este requisito foi criado um componente com duas entradas de dados, uma para o e-mail e outra para a senha e um botão “Entrar”.</w:t>
+      </w:r>
+    </w:p>
+    <w:p>
+      <w:pPr>
+        <w:pStyle w:val="Corpodetexto"/>
+      </w:pPr>
+    </w:p>
+    <w:p>
+      <w:pPr>
+        <w:pStyle w:val="Corpodetexto"/>
+        <w:rPr>
+          <w:b/>
+          <w:bCs/>
+        </w:rPr>
+      </w:pPr>
+      <w:r>
+        <w:rPr>
+          <w:b/>
+          <w:bCs/>
+        </w:rPr>
+        <w:t xml:space="preserve">5.1.3. </w:t>
+      </w:r>
+      <w:r>
+        <w:rPr>
+          <w:b/>
+          <w:bCs/>
+        </w:rPr>
+        <w:t>RF08</w:t>
+      </w:r>
+      <w:r>
+        <w:rPr>
+          <w:b/>
+          <w:bCs/>
+        </w:rPr>
+        <w:t xml:space="preserve"> - </w:t>
+      </w:r>
+      <w:r>
+        <w:rPr>
+          <w:b/>
+          <w:bCs/>
+        </w:rPr>
+        <w:t>O sistema deve permitir recebimento de produtos dos seus parceiros</w:t>
+      </w:r>
+    </w:p>
+    <w:p>
+      <w:pPr>
+        <w:pStyle w:val="Corpodetexto"/>
+      </w:pPr>
+    </w:p>
+    <w:p>
+      <w:pPr>
+        <w:pStyle w:val="Corpodetexto"/>
+      </w:pPr>
+      <w:r>
+        <w:t>Para atender a este requisito foi criado um componente para a entrada dos dados do produto quando o parceiro estiver logado. Para visualizar esse componente no wireframe na tela de login clique no botão Entrar e depois no menu esquerdo clique no link Produtos, feito isso carregará a tela com a lista de produto e mais abaixo o botão “Novo Produto”, clique e veja o componente.</w:t>
+      </w:r>
+    </w:p>
+    <w:p>
+      <w:pPr>
+        <w:pStyle w:val="Corpodetexto"/>
+      </w:pPr>
+    </w:p>
+    <w:p>
+      <w:pPr>
+        <w:pStyle w:val="Corpodetexto"/>
+        <w:rPr>
+          <w:b/>
+          <w:bCs/>
+        </w:rPr>
+      </w:pPr>
+      <w:r>
+        <w:rPr>
+          <w:b/>
+          <w:bCs/>
+        </w:rPr>
+        <w:t xml:space="preserve">5.1.4. </w:t>
+      </w:r>
+      <w:r>
+        <w:rPr>
+          <w:b/>
+          <w:bCs/>
+        </w:rPr>
+        <w:t>RF05</w:t>
+      </w:r>
+      <w:r>
+        <w:rPr>
+          <w:b/>
+          <w:bCs/>
+        </w:rPr>
+        <w:t xml:space="preserve">- </w:t>
+      </w:r>
+      <w:r>
+        <w:rPr>
+          <w:b/>
+          <w:bCs/>
+        </w:rPr>
+        <w:t>O sistema deve disponibilizar um relatório do tipo Timeline para acompanhar os pedidos</w:t>
+      </w:r>
+    </w:p>
+    <w:p>
+      <w:pPr>
+        <w:pStyle w:val="Corpodetexto"/>
+      </w:pPr>
+    </w:p>
+    <w:p>
+      <w:pPr>
+        <w:pStyle w:val="Corpodetexto"/>
+      </w:pPr>
+      <w:r>
+        <w:t>Para atender este requisito foi criado um componente para exibir os pedidos do parceiro na visão fase x horas. Para acessar esse componente no wireframe na tela de login clique em Entrar e depois no menu ao lado esquerdo dentro do menu OMS clique no link Timeline</w:t>
+      </w:r>
+      <w:r>
+        <w:t>.</w:t>
+      </w:r>
+    </w:p>
+    <w:p>
+      <w:pPr>
+        <w:pStyle w:val="Corpodetexto"/>
+      </w:pPr>
+    </w:p>
+    <w:p>
+      <w:pPr>
+        <w:pStyle w:val="Ttulo2"/>
+        <w:numPr>
+          <w:ilvl w:val="1"/>
+          <w:numId w:val="27"/>
+        </w:numPr>
+        <w:rPr>
+          <w:rFonts w:ascii="Times New Roman" w:hAnsi="Times New Roman"/>
+        </w:rPr>
+      </w:pPr>
+      <w:bookmarkStart w:id="22" w:name="_Toc80562713"/>
+      <w:r>
+        <w:rPr>
+          <w:rFonts w:ascii="Times New Roman" w:hAnsi="Times New Roman"/>
+        </w:rPr>
+        <w:t xml:space="preserve"> </w:t>
+      </w:r>
+      <w:r>
+        <w:rPr>
+          <w:rFonts w:ascii="Times New Roman" w:hAnsi="Times New Roman"/>
+        </w:rPr>
+        <w:t>Código da Aplicação</w:t>
+      </w:r>
+      <w:bookmarkEnd w:id="22"/>
+    </w:p>
+    <w:p>
+      <w:pPr>
+        <w:pStyle w:val="Corpodetexto"/>
+      </w:pPr>
+      <w:r>
+        <w:t>Nesta seção irei abordar um pouco sobre o código da aplicação utilizando diagramas dos principais fluxo e também link para o repositório onde contém todo código da aplicação.</w:t>
+      </w:r>
+    </w:p>
+    <w:p>
+      <w:pPr>
+        <w:pStyle w:val="Corpodetexto"/>
+      </w:pPr>
+    </w:p>
+    <w:p>
+      <w:pPr>
+        <w:pStyle w:val="Corpodetexto"/>
+      </w:pPr>
+      <w:r>
+        <w:rPr>
+          <w:noProof/>
+        </w:rPr>
+        <w:lastRenderedPageBreak/>
+        <w:drawing>
+          <wp:inline distT="0" distB="0" distL="0" distR="0" wp14:anchorId="55CB3473" wp14:editId="0BEB2548">
+            <wp:extent cx="5280025" cy="2840355"/>
+            <wp:effectExtent l="0" t="0" r="0" b="0"/>
+            <wp:docPr id="26" name="Imagem 26" descr="Diagrama&#10;&#10;Descrição gerada automaticamente"/>
+            <wp:cNvGraphicFramePr>
+              <a:graphicFrameLocks xmlns:a="http://schemas.openxmlformats.org/drawingml/2006/main" noChangeAspect="1"/>
+            </wp:cNvGraphicFramePr>
+            <a:graphic xmlns:a="http://schemas.openxmlformats.org/drawingml/2006/main">
+              <a:graphicData uri="http://schemas.openxmlformats.org/drawingml/2006/picture">
+                <pic:pic xmlns:pic="http://schemas.openxmlformats.org/drawingml/2006/picture">
+                  <pic:nvPicPr>
+                    <pic:cNvPr id="26" name="Imagem 26" descr="Diagrama&#10;&#10;Descrição gerada automaticamente"/>
+                    <pic:cNvPicPr/>
+                  </pic:nvPicPr>
+                  <pic:blipFill>
+                    <a:blip r:embed="rId15"/>
+                    <a:stretch>
+                      <a:fillRect/>
+                    </a:stretch>
+                  </pic:blipFill>
+                  <pic:spPr>
+                    <a:xfrm>
+                      <a:off x="0" y="0"/>
+                      <a:ext cx="5280025" cy="2840355"/>
+                    </a:xfrm>
+                    <a:prstGeom prst="rect">
+                      <a:avLst/>
+                    </a:prstGeom>
+                  </pic:spPr>
+                </pic:pic>
+              </a:graphicData>
+            </a:graphic>
+          </wp:inline>
+        </w:drawing>
+      </w:r>
+    </w:p>
+    <w:p>
+      <w:pPr>
+        <w:pStyle w:val="Legenda"/>
+      </w:pPr>
+      <w:r>
+        <w:t>Figura 4 – Cadastro de Parceiro</w:t>
+      </w:r>
+    </w:p>
+    <w:p>
+      <w:pPr>
+        <w:pStyle w:val="Corpodetexto"/>
+      </w:pPr>
+    </w:p>
+    <w:p>
+      <w:pPr>
+        <w:pStyle w:val="Corpodetexto"/>
+      </w:pPr>
+      <w:r>
+        <w:rPr>
+          <w:noProof/>
+        </w:rPr>
+        <w:drawing>
+          <wp:inline distT="0" distB="0" distL="0" distR="0" wp14:anchorId="3E50A15C" wp14:editId="32AC5E98">
+            <wp:extent cx="5280025" cy="2041525"/>
+            <wp:effectExtent l="0" t="0" r="0" b="0"/>
+            <wp:docPr id="27" name="Imagem 27" descr="Diagrama&#10;&#10;Descrição gerada automaticamente"/>
+            <wp:cNvGraphicFramePr>
+              <a:graphicFrameLocks xmlns:a="http://schemas.openxmlformats.org/drawingml/2006/main" noChangeAspect="1"/>
+            </wp:cNvGraphicFramePr>
+            <a:graphic xmlns:a="http://schemas.openxmlformats.org/drawingml/2006/main">
+              <a:graphicData uri="http://schemas.openxmlformats.org/drawingml/2006/picture">
+                <pic:pic xmlns:pic="http://schemas.openxmlformats.org/drawingml/2006/picture">
+                  <pic:nvPicPr>
+                    <pic:cNvPr id="27" name="Imagem 27" descr="Diagrama&#10;&#10;Descrição gerada automaticamente"/>
+                    <pic:cNvPicPr/>
+                  </pic:nvPicPr>
+                  <pic:blipFill>
+                    <a:blip r:embed="rId16"/>
+                    <a:stretch>
+                      <a:fillRect/>
+                    </a:stretch>
+                  </pic:blipFill>
+                  <pic:spPr>
+                    <a:xfrm>
+                      <a:off x="0" y="0"/>
+                      <a:ext cx="5280025" cy="2041525"/>
+                    </a:xfrm>
+                    <a:prstGeom prst="rect">
+                      <a:avLst/>
+                    </a:prstGeom>
+                  </pic:spPr>
+                </pic:pic>
+              </a:graphicData>
+            </a:graphic>
+          </wp:inline>
+        </w:drawing>
+      </w:r>
+    </w:p>
+    <w:p>
+      <w:pPr>
+        <w:pStyle w:val="Legenda"/>
+      </w:pPr>
+      <w:r>
+        <w:t>Figura 5 – Cadastro de Pedido</w:t>
+      </w:r>
+    </w:p>
+    <w:p>
+      <w:pPr>
+        <w:pStyle w:val="Corpodetexto"/>
+      </w:pPr>
+    </w:p>
+    <w:p>
+      <w:pPr>
+        <w:pStyle w:val="Corpodetexto"/>
+      </w:pPr>
+    </w:p>
+    <w:p>
+      <w:pPr>
+        <w:pStyle w:val="Corpodetexto"/>
+      </w:pPr>
+      <w:r>
+        <w:rPr>
+          <w:noProof/>
+        </w:rPr>
+        <w:lastRenderedPageBreak/>
+        <w:drawing>
+          <wp:inline distT="0" distB="0" distL="0" distR="0" wp14:anchorId="3FD51BD6" wp14:editId="631A0A3D">
+            <wp:extent cx="5280025" cy="2783205"/>
+            <wp:effectExtent l="0" t="0" r="0" b="0"/>
+            <wp:docPr id="28" name="Imagem 28" descr="Diagrama, Esquemático&#10;&#10;Descrição gerada automaticamente"/>
+            <wp:cNvGraphicFramePr>
+              <a:graphicFrameLocks xmlns:a="http://schemas.openxmlformats.org/drawingml/2006/main" noChangeAspect="1"/>
+            </wp:cNvGraphicFramePr>
+            <a:graphic xmlns:a="http://schemas.openxmlformats.org/drawingml/2006/main">
+              <a:graphicData uri="http://schemas.openxmlformats.org/drawingml/2006/picture">
+                <pic:pic xmlns:pic="http://schemas.openxmlformats.org/drawingml/2006/picture">
+                  <pic:nvPicPr>
+                    <pic:cNvPr id="28" name="Imagem 28" descr="Diagrama, Esquemático&#10;&#10;Descrição gerada automaticamente"/>
+                    <pic:cNvPicPr/>
+                  </pic:nvPicPr>
+                  <pic:blipFill>
+                    <a:blip r:embed="rId17"/>
+                    <a:stretch>
+                      <a:fillRect/>
+                    </a:stretch>
+                  </pic:blipFill>
+                  <pic:spPr>
+                    <a:xfrm>
+                      <a:off x="0" y="0"/>
+                      <a:ext cx="5280025" cy="2783205"/>
+                    </a:xfrm>
+                    <a:prstGeom prst="rect">
+                      <a:avLst/>
+                    </a:prstGeom>
+                  </pic:spPr>
+                </pic:pic>
+              </a:graphicData>
+            </a:graphic>
+          </wp:inline>
+        </w:drawing>
+      </w:r>
+    </w:p>
+    <w:p>
+      <w:pPr>
+        <w:pStyle w:val="Legenda"/>
+      </w:pPr>
+      <w:r>
+        <w:t>Figura 6 – Cadastro de Produto</w:t>
+      </w:r>
+    </w:p>
+    <w:p>
+      <w:pPr>
+        <w:pStyle w:val="Corpodetexto"/>
+      </w:pPr>
+    </w:p>
+    <w:p>
+      <w:pPr>
+        <w:pStyle w:val="Corpodetexto"/>
+      </w:pPr>
+      <w:r>
+        <w:rPr>
+          <w:noProof/>
+        </w:rPr>
+        <w:drawing>
+          <wp:inline distT="0" distB="0" distL="0" distR="0" wp14:anchorId="7C79FF00" wp14:editId="2DD7AD28">
+            <wp:extent cx="5280025" cy="1486535"/>
+            <wp:effectExtent l="0" t="0" r="0" b="0"/>
+            <wp:docPr id="29" name="Imagem 29" descr="Diagrama&#10;&#10;Descrição gerada automaticamente"/>
+            <wp:cNvGraphicFramePr>
+              <a:graphicFrameLocks xmlns:a="http://schemas.openxmlformats.org/drawingml/2006/main" noChangeAspect="1"/>
+            </wp:cNvGraphicFramePr>
+            <a:graphic xmlns:a="http://schemas.openxmlformats.org/drawingml/2006/main">
+              <a:graphicData uri="http://schemas.openxmlformats.org/drawingml/2006/picture">
+                <pic:pic xmlns:pic="http://schemas.openxmlformats.org/drawingml/2006/picture">
+                  <pic:nvPicPr>
+                    <pic:cNvPr id="29" name="Imagem 29" descr="Diagrama&#10;&#10;Descrição gerada automaticamente"/>
+                    <pic:cNvPicPr/>
+                  </pic:nvPicPr>
+                  <pic:blipFill>
+                    <a:blip r:embed="rId18"/>
+                    <a:stretch>
+                      <a:fillRect/>
+                    </a:stretch>
+                  </pic:blipFill>
+                  <pic:spPr>
+                    <a:xfrm>
+                      <a:off x="0" y="0"/>
+                      <a:ext cx="5280025" cy="1486535"/>
+                    </a:xfrm>
+                    <a:prstGeom prst="rect">
+                      <a:avLst/>
+                    </a:prstGeom>
+                  </pic:spPr>
+                </pic:pic>
+              </a:graphicData>
+            </a:graphic>
+          </wp:inline>
+        </w:drawing>
+      </w:r>
+    </w:p>
+    <w:p>
+      <w:pPr>
+        <w:pStyle w:val="Legenda"/>
+      </w:pPr>
+      <w:r>
+        <w:t>Figura 7 – Cadastro de Estoque</w:t>
+      </w:r>
+    </w:p>
+    <w:p>
+      <w:pPr>
+        <w:pStyle w:val="Corpodetexto"/>
+      </w:pPr>
+    </w:p>
+    <w:p>
+      <w:pPr>
+        <w:pStyle w:val="Corpodetexto"/>
+      </w:pPr>
+    </w:p>
+    <w:p>
+      <w:pPr>
+        <w:pStyle w:val="Corpodetexto"/>
+      </w:pPr>
+      <w:r>
+        <w:t>As figuras 4, 5, 6 e 7 apresentam os componentes e seus relacionamentos dos principais fluxos do sistema.</w:t>
+      </w:r>
+    </w:p>
+    <w:p>
+      <w:pPr>
+        <w:pStyle w:val="Corpodetexto"/>
+      </w:pPr>
+    </w:p>
+    <w:p>
+      <w:pPr>
+        <w:pStyle w:val="Corpodetexto"/>
+      </w:pPr>
+      <w:r>
+        <w:t>Observe que os fluxos são bem parecidos, o dado entra por um endpoint no componente de API e passa pelo componente Application através de Command e CommandHandler, um objeto de negócio é criado passando pelo componente de Domain e sendo persistido para um repositório implementado no componente Infrastructure.</w:t>
+      </w:r>
+    </w:p>
+    <w:p>
+      <w:pPr>
+        <w:pStyle w:val="Corpodetexto"/>
+      </w:pPr>
+    </w:p>
+    <w:p>
+      <w:pPr>
+        <w:pStyle w:val="Corpodetexto"/>
+      </w:pPr>
+      <w:r>
+        <w:t>Nas figuras 4, 5 e 6 além da persistência ao repositório, o componente Domain dispara um evento indicando que algo aconteceu naquele objeto, esse evento é interceptado por um Notification no componente de Application e persistido para um repositório dentro de uma tabela chamada OutboxMessages com o objetivo postar essa mensagem para outros sistemas ou Microservices através de mensageria.</w:t>
+      </w:r>
+    </w:p>
+    <w:p>
+      <w:pPr>
+        <w:pStyle w:val="Corpodetexto"/>
+      </w:pPr>
+      <w:r>
+        <w:t>Esse processo garante que a mensagem só será enviada quando a alteração for salva no repositório com sucesso.</w:t>
+      </w:r>
+    </w:p>
+    <w:p>
+      <w:pPr>
+        <w:pStyle w:val="Corpodetexto"/>
+      </w:pPr>
+      <w:r>
+        <w:lastRenderedPageBreak/>
+        <w:t>Para publicar essa mensagem na mensageria é utilizado um componente chamado HangFire que será exibido na Figura 8.</w:t>
+      </w:r>
+    </w:p>
+    <w:p>
+      <w:pPr>
+        <w:pStyle w:val="Corpodetexto"/>
+      </w:pPr>
+    </w:p>
+    <w:p>
+      <w:pPr>
+        <w:pStyle w:val="Corpodetexto"/>
+      </w:pPr>
+      <w:r>
+        <w:rPr>
+          <w:noProof/>
+        </w:rPr>
+        <w:drawing>
+          <wp:inline distT="0" distB="0" distL="0" distR="0" wp14:anchorId="345B6AC3" wp14:editId="50476D36">
+            <wp:extent cx="5280025" cy="2670810"/>
+            <wp:effectExtent l="0" t="0" r="0" b="0"/>
+            <wp:docPr id="30" name="Imagem 30" descr="Diagrama&#10;&#10;Descrição gerada automaticamente"/>
+            <wp:cNvGraphicFramePr>
+              <a:graphicFrameLocks xmlns:a="http://schemas.openxmlformats.org/drawingml/2006/main" noChangeAspect="1"/>
+            </wp:cNvGraphicFramePr>
+            <a:graphic xmlns:a="http://schemas.openxmlformats.org/drawingml/2006/main">
+              <a:graphicData uri="http://schemas.openxmlformats.org/drawingml/2006/picture">
+                <pic:pic xmlns:pic="http://schemas.openxmlformats.org/drawingml/2006/picture">
+                  <pic:nvPicPr>
+                    <pic:cNvPr id="30" name="Imagem 30" descr="Diagrama&#10;&#10;Descrição gerada automaticamente"/>
+                    <pic:cNvPicPr/>
+                  </pic:nvPicPr>
+                  <pic:blipFill>
+                    <a:blip r:embed="rId19"/>
+                    <a:stretch>
+                      <a:fillRect/>
+                    </a:stretch>
+                  </pic:blipFill>
+                  <pic:spPr>
+                    <a:xfrm>
+                      <a:off x="0" y="0"/>
+                      <a:ext cx="5280025" cy="2670810"/>
+                    </a:xfrm>
+                    <a:prstGeom prst="rect">
+                      <a:avLst/>
+                    </a:prstGeom>
+                  </pic:spPr>
+                </pic:pic>
+              </a:graphicData>
+            </a:graphic>
+          </wp:inline>
+        </w:drawing>
+      </w:r>
+    </w:p>
+    <w:p>
+      <w:pPr>
+        <w:pStyle w:val="Legenda"/>
+      </w:pPr>
+      <w:r>
+        <w:t>Figura 8 – HangFire publicando Mensagem</w:t>
+      </w:r>
+    </w:p>
+    <w:p>
+      <w:pPr>
+        <w:pStyle w:val="Corpodetexto"/>
+      </w:pPr>
+    </w:p>
+    <w:p>
+      <w:pPr>
+        <w:pStyle w:val="Corpodetexto"/>
+      </w:pPr>
+      <w:r>
+        <w:t>Note na figura 8 que o componente do HangFire irá buscar no banco através da interface ISqlConnectionFactory mensagens representadas por Commands, esses Commands são interceptados pelos seus Handlers que tem como objetivo criar e publicar a mensagem na mensageria.</w:t>
+      </w:r>
+    </w:p>
+    <w:p>
+      <w:pPr>
+        <w:pStyle w:val="Corpodetexto"/>
+      </w:pPr>
+    </w:p>
+    <w:p>
+      <w:pPr>
+        <w:pStyle w:val="Corpodetexto"/>
+      </w:pPr>
+      <w:r>
+        <w:rPr>
+          <w:noProof/>
+        </w:rPr>
+        <w:drawing>
+          <wp:inline distT="0" distB="0" distL="0" distR="0" wp14:anchorId="168D11E6" wp14:editId="78AC30A1">
+            <wp:extent cx="5280025" cy="2729865"/>
+            <wp:effectExtent l="0" t="0" r="0" b="0"/>
+            <wp:docPr id="31" name="Imagem 31" descr="Diagrama&#10;&#10;Descrição gerada automaticamente"/>
+            <wp:cNvGraphicFramePr>
+              <a:graphicFrameLocks xmlns:a="http://schemas.openxmlformats.org/drawingml/2006/main" noChangeAspect="1"/>
+            </wp:cNvGraphicFramePr>
+            <a:graphic xmlns:a="http://schemas.openxmlformats.org/drawingml/2006/main">
+              <a:graphicData uri="http://schemas.openxmlformats.org/drawingml/2006/picture">
+                <pic:pic xmlns:pic="http://schemas.openxmlformats.org/drawingml/2006/picture">
+                  <pic:nvPicPr>
+                    <pic:cNvPr id="31" name="Imagem 31" descr="Diagrama&#10;&#10;Descrição gerada automaticamente"/>
+                    <pic:cNvPicPr/>
+                  </pic:nvPicPr>
+                  <pic:blipFill>
+                    <a:blip r:embed="rId20"/>
+                    <a:stretch>
+                      <a:fillRect/>
+                    </a:stretch>
+                  </pic:blipFill>
+                  <pic:spPr>
+                    <a:xfrm>
+                      <a:off x="0" y="0"/>
+                      <a:ext cx="5280025" cy="2729865"/>
+                    </a:xfrm>
+                    <a:prstGeom prst="rect">
+                      <a:avLst/>
+                    </a:prstGeom>
+                  </pic:spPr>
+                </pic:pic>
+              </a:graphicData>
+            </a:graphic>
+          </wp:inline>
+        </w:drawing>
+      </w:r>
+    </w:p>
+    <w:p>
+      <w:pPr>
+        <w:pStyle w:val="Legenda"/>
+      </w:pPr>
+      <w:r>
+        <w:t>Figura 9 – Consumo de mensagens através do Worker</w:t>
+      </w:r>
+    </w:p>
+    <w:p>
+      <w:pPr>
+        <w:pStyle w:val="Corpodetexto"/>
+      </w:pPr>
+    </w:p>
+    <w:p>
+      <w:pPr>
+        <w:pStyle w:val="Corpodetexto"/>
+      </w:pPr>
+      <w:r>
+        <w:t>Na figura 9 é apresentado os componentes e seus relacionamentos responsáveis por consumir uma mensagem da mensageria.</w:t>
+      </w:r>
+    </w:p>
+    <w:p>
+      <w:pPr>
+        <w:pStyle w:val="Corpodetexto"/>
+      </w:pPr>
+      <w:r>
+        <w:lastRenderedPageBreak/>
+        <w:t>O componente Infrastructure tem a implementação e configuração com a mensageria e o componente Application é responsável por consumir a mensagem e transformá-la em um Command e persistir para o repositório na tabela InternalCommands.</w:t>
+      </w:r>
+    </w:p>
+    <w:p>
+      <w:pPr>
+        <w:pStyle w:val="Corpodetexto"/>
+      </w:pPr>
+      <w:r>
+        <w:t>Note que para consumir a mensagem é utilizado a interface IConsumer do componente do tipo package chamado MassTransit e para armazenar na InternalCommands é utilizada a interface ICommandScheduler.</w:t>
+      </w:r>
+    </w:p>
+    <w:p>
+      <w:pPr>
+        <w:pStyle w:val="Corpodetexto"/>
+      </w:pPr>
+    </w:p>
+    <w:p>
+      <w:pPr>
+        <w:pStyle w:val="Corpodetexto"/>
+      </w:pPr>
+      <w:r>
+        <w:rPr>
+          <w:noProof/>
+        </w:rPr>
+        <w:drawing>
+          <wp:inline distT="0" distB="0" distL="0" distR="0" wp14:anchorId="67F26371" wp14:editId="2823674F">
+            <wp:extent cx="5280025" cy="2632075"/>
+            <wp:effectExtent l="0" t="0" r="0" b="0"/>
+            <wp:docPr id="32" name="Imagem 32" descr="Diagrama&#10;&#10;Descrição gerada automaticamente"/>
+            <wp:cNvGraphicFramePr>
+              <a:graphicFrameLocks xmlns:a="http://schemas.openxmlformats.org/drawingml/2006/main" noChangeAspect="1"/>
+            </wp:cNvGraphicFramePr>
+            <a:graphic xmlns:a="http://schemas.openxmlformats.org/drawingml/2006/main">
+              <a:graphicData uri="http://schemas.openxmlformats.org/drawingml/2006/picture">
+                <pic:pic xmlns:pic="http://schemas.openxmlformats.org/drawingml/2006/picture">
+                  <pic:nvPicPr>
+                    <pic:cNvPr id="32" name="Imagem 32" descr="Diagrama&#10;&#10;Descrição gerada automaticamente"/>
+                    <pic:cNvPicPr/>
+                  </pic:nvPicPr>
+                  <pic:blipFill>
+                    <a:blip r:embed="rId21"/>
+                    <a:stretch>
+                      <a:fillRect/>
+                    </a:stretch>
+                  </pic:blipFill>
+                  <pic:spPr>
+                    <a:xfrm>
+                      <a:off x="0" y="0"/>
+                      <a:ext cx="5280025" cy="2632075"/>
+                    </a:xfrm>
+                    <a:prstGeom prst="rect">
+                      <a:avLst/>
+                    </a:prstGeom>
+                  </pic:spPr>
+                </pic:pic>
+              </a:graphicData>
+            </a:graphic>
+          </wp:inline>
+        </w:drawing>
+      </w:r>
+    </w:p>
+    <w:p>
+      <w:pPr>
+        <w:pStyle w:val="Legenda"/>
+      </w:pPr>
+      <w:r>
+        <w:t>Figura 10 – HangFire processando Commands da InternalCommands</w:t>
+      </w:r>
+    </w:p>
+    <w:p>
+      <w:pPr>
+        <w:pStyle w:val="Corpodetexto"/>
+      </w:pPr>
+    </w:p>
+    <w:p>
+      <w:pPr>
+        <w:pStyle w:val="Corpodetexto"/>
+      </w:pPr>
+      <w:r>
+        <w:t>A figura 10 apresenta os componentes e seus relacionamentos responsáveis por processar um command. Ele é bem parecido com o processamento do OutboxMessages apresentado na figura 8.</w:t>
+      </w:r>
+    </w:p>
+    <w:p>
+      <w:pPr>
+        <w:pStyle w:val="Corpodetexto"/>
+      </w:pPr>
+      <w:r>
+        <w:t>A diferença entre eles é conceitual, enquanto o OutboxMessages é utilizado para enviar mensagens para a mensageria, o processo do InternalCommands tem como responsabilidade consumir as mensagens da mensageria e processá-las internamente dentro de um sistema ou microservice.</w:t>
+      </w:r>
+    </w:p>
+    <w:p>
+      <w:pPr>
+        <w:pStyle w:val="Corpodetexto"/>
+      </w:pPr>
+    </w:p>
+    <w:p>
+      <w:pPr>
+        <w:pStyle w:val="Corpodetexto"/>
+      </w:pPr>
+      <w:r>
+        <w:t xml:space="preserve">Nesta seção abordei os principais componentes e seus relacionamentos com base nas </w:t>
+      </w:r>
+      <w:proofErr w:type="spellStart"/>
+      <w:r>
+        <w:t>RFs</w:t>
+      </w:r>
+      <w:proofErr w:type="spellEnd"/>
+      <w:r>
+        <w:t xml:space="preserve"> escolhidas.</w:t>
+      </w:r>
+    </w:p>
+    <w:p>
+      <w:pPr>
+        <w:pStyle w:val="Corpodetexto"/>
+      </w:pPr>
+      <w:r>
+        <w:t>Todo o conteúdo está disponível no link do repositório abaixo.</w:t>
+      </w:r>
+    </w:p>
+    <w:p>
+      <w:pPr>
+        <w:pStyle w:val="Corpodetexto"/>
+      </w:pPr>
+    </w:p>
+    <w:p>
+      <w:pPr>
+        <w:pStyle w:val="Corpodetexto"/>
+      </w:pPr>
+      <w:r>
+        <w:t xml:space="preserve">Repositório: </w:t>
+      </w:r>
+      <w:hyperlink r:id="rId22" w:history="1">
+        <w:r>
+          <w:rPr>
+            <w:rStyle w:val="Hyperlink"/>
+          </w:rPr>
+          <w:t>https://github.com/frederickfrigieri/puc-projeto-integrado</w:t>
+        </w:r>
+      </w:hyperlink>
+    </w:p>
+    <w:p>
+      <w:pPr>
+        <w:pStyle w:val="Corpodetexto"/>
+      </w:pPr>
+    </w:p>
+    <w:p>
+      <w:pPr>
+        <w:pStyle w:val="Corpodetexto"/>
+      </w:pPr>
+    </w:p>
+    <w:p>
+      <w:pPr>
+        <w:pStyle w:val="LinkVideo"/>
+      </w:pPr>
+    </w:p>
+    <w:p>
+      <w:pPr>
+        <w:pStyle w:val="LinkVideo"/>
+      </w:pPr>
+    </w:p>
+    <w:p>
+      <w:pPr>
+        <w:pStyle w:val="Ttulo2"/>
+        <w:rPr>
+          <w:szCs w:val="28"/>
+        </w:rPr>
+      </w:pPr>
+      <w:bookmarkStart w:id="23" w:name="_Toc110952340"/>
+      <w:r>
         <w:t xml:space="preserve">Link do </w:t>
       </w:r>
       <w:r>
@@ -8195,7 +9875,7 @@
       <w:r>
         <w:t>Etapa 1</w:t>
       </w:r>
-      <w:bookmarkEnd w:id="21"/>
+      <w:bookmarkEnd w:id="23"/>
     </w:p>
     <w:bookmarkEnd w:id="20"/>
     <w:p>
@@ -8287,9 +9967,7 @@
         </w:rPr>
         <w:t>https://vimeo.com/737784518</w:t>
       </w:r>
-    </w:p>
-    <w:p>
-      <w:pPr>
+      <w:r>
         <w:rPr>
           <w:rStyle w:val="Hyperlink"/>
           <w:bCs/>
@@ -8298,223 +9976,8 @@
           <w:sz w:val="24"/>
           <w:szCs w:val="24"/>
         </w:rPr>
-      </w:pPr>
-      <w:r>
-        <w:rPr>
-          <w:rStyle w:val="Hyperlink"/>
-          <w:bCs/>
-          <w:iCs/>
-          <w:kern w:val="28"/>
-          <w:sz w:val="24"/>
-          <w:szCs w:val="24"/>
-        </w:rPr>
         <w:fldChar w:fldCharType="end"/>
       </w:r>
-    </w:p>
-    <w:p>
-      <w:pPr>
-        <w:rPr>
-          <w:b/>
-          <w:iCs/>
-          <w:kern w:val="28"/>
-          <w:sz w:val="28"/>
-        </w:rPr>
-      </w:pPr>
-    </w:p>
-    <w:p>
-      <w:pPr>
-        <w:pStyle w:val="Referencias"/>
-      </w:pPr>
-    </w:p>
-    <w:p>
-      <w:pPr>
-        <w:pStyle w:val="Referencias"/>
-      </w:pPr>
-    </w:p>
-    <w:p>
-      <w:pPr>
-        <w:pStyle w:val="Referencias"/>
-      </w:pPr>
-    </w:p>
-    <w:p>
-      <w:pPr>
-        <w:pStyle w:val="Referencias"/>
-      </w:pPr>
-    </w:p>
-    <w:p>
-      <w:pPr>
-        <w:pStyle w:val="Referencias"/>
-      </w:pPr>
-    </w:p>
-    <w:p>
-      <w:pPr>
-        <w:pStyle w:val="Referencias"/>
-      </w:pPr>
-    </w:p>
-    <w:p>
-      <w:pPr>
-        <w:pStyle w:val="Referencias"/>
-      </w:pPr>
-    </w:p>
-    <w:p>
-      <w:pPr>
-        <w:pStyle w:val="Referencias"/>
-      </w:pPr>
-    </w:p>
-    <w:p>
-      <w:pPr>
-        <w:pStyle w:val="Referencias"/>
-      </w:pPr>
-    </w:p>
-    <w:p>
-      <w:pPr>
-        <w:pStyle w:val="Referencias"/>
-      </w:pPr>
-    </w:p>
-    <w:p>
-      <w:pPr>
-        <w:pStyle w:val="Referencias"/>
-      </w:pPr>
-    </w:p>
-    <w:p>
-      <w:pPr>
-        <w:pStyle w:val="Referencias"/>
-      </w:pPr>
-    </w:p>
-    <w:p>
-      <w:pPr>
-        <w:pStyle w:val="Referencias"/>
-      </w:pPr>
-    </w:p>
-    <w:p>
-      <w:pPr>
-        <w:pStyle w:val="Referencias"/>
-      </w:pPr>
-    </w:p>
-    <w:p>
-      <w:pPr>
-        <w:pStyle w:val="Referencias"/>
-      </w:pPr>
-    </w:p>
-    <w:p>
-      <w:pPr>
-        <w:pStyle w:val="Referencias"/>
-      </w:pPr>
-    </w:p>
-    <w:p>
-      <w:pPr>
-        <w:pStyle w:val="Referencias"/>
-      </w:pPr>
-    </w:p>
-    <w:p>
-      <w:pPr>
-        <w:pStyle w:val="Referencias"/>
-      </w:pPr>
-    </w:p>
-    <w:p>
-      <w:pPr>
-        <w:pStyle w:val="Referencias"/>
-      </w:pPr>
-    </w:p>
-    <w:p>
-      <w:pPr>
-        <w:pStyle w:val="Referencias"/>
-      </w:pPr>
-    </w:p>
-    <w:p>
-      <w:pPr>
-        <w:pStyle w:val="Referencias"/>
-      </w:pPr>
-    </w:p>
-    <w:p>
-      <w:pPr>
-        <w:pStyle w:val="Referencias"/>
-      </w:pPr>
-    </w:p>
-    <w:p>
-      <w:pPr>
-        <w:pStyle w:val="Referencias"/>
-      </w:pPr>
-    </w:p>
-    <w:p>
-      <w:pPr>
-        <w:pStyle w:val="Referencias"/>
-      </w:pPr>
-    </w:p>
-    <w:p>
-      <w:pPr>
-        <w:pStyle w:val="Referencias"/>
-      </w:pPr>
-    </w:p>
-    <w:p>
-      <w:pPr>
-        <w:pStyle w:val="Referencias"/>
-      </w:pPr>
-    </w:p>
-    <w:p>
-      <w:pPr>
-        <w:pStyle w:val="Referencias"/>
-      </w:pPr>
-    </w:p>
-    <w:p>
-      <w:pPr>
-        <w:pStyle w:val="Referencias"/>
-      </w:pPr>
-    </w:p>
-    <w:p>
-      <w:pPr>
-        <w:pStyle w:val="Referencias"/>
-      </w:pPr>
-    </w:p>
-    <w:p>
-      <w:pPr>
-        <w:pStyle w:val="Referencias"/>
-      </w:pPr>
-    </w:p>
-    <w:p>
-      <w:pPr>
-        <w:pStyle w:val="Referencias"/>
-      </w:pPr>
-    </w:p>
-    <w:p>
-      <w:pPr>
-        <w:pStyle w:val="Referencias"/>
-      </w:pPr>
-    </w:p>
-    <w:p>
-      <w:pPr>
-        <w:pStyle w:val="Referencias"/>
-      </w:pPr>
-    </w:p>
-    <w:p>
-      <w:pPr>
-        <w:pStyle w:val="Referencias"/>
-      </w:pPr>
-    </w:p>
-    <w:p>
-      <w:pPr>
-        <w:pStyle w:val="Referencias"/>
-      </w:pPr>
-    </w:p>
-    <w:p>
-      <w:pPr>
-        <w:pStyle w:val="Referencias"/>
-      </w:pPr>
-    </w:p>
-    <w:p>
-      <w:pPr>
-        <w:pStyle w:val="Referencias"/>
-      </w:pPr>
-    </w:p>
-    <w:p>
-      <w:pPr>
-        <w:pStyle w:val="Referencias"/>
-      </w:pPr>
-    </w:p>
-    <w:p>
-      <w:pPr>
-        <w:pStyle w:val="Referencias"/>
-      </w:pPr>
     </w:p>
     <w:p>
       <w:pPr>
@@ -8531,12 +9994,12 @@
           <w:u w:val="single"/>
         </w:rPr>
       </w:pPr>
-      <w:bookmarkStart w:id="22" w:name="_Toc110952341"/>
+      <w:bookmarkStart w:id="24" w:name="_Toc110952341"/>
       <w:r>
         <w:lastRenderedPageBreak/>
         <w:t>Referências</w:t>
       </w:r>
-      <w:bookmarkEnd w:id="22"/>
+      <w:bookmarkEnd w:id="24"/>
     </w:p>
     <w:p>
       <w:pPr>
@@ -8568,7 +10031,7 @@
         </w:rPr>
         <w:t>Intermodal Digital (</w:t>
       </w:r>
-      <w:hyperlink r:id="rId12" w:history="1">
+      <w:hyperlink r:id="rId23" w:history="1">
         <w:r>
           <w:rPr>
             <w:rStyle w:val="Hyperlink"/>
@@ -8634,7 +10097,7 @@
           <w:szCs w:val="24"/>
         </w:rPr>
       </w:pPr>
-      <w:hyperlink r:id="rId13" w:history="1">
+      <w:hyperlink r:id="rId24" w:history="1">
         <w:r>
           <w:rPr>
             <w:rStyle w:val="Hyperlink"/>
@@ -8688,7 +10151,7 @@
           <w:szCs w:val="24"/>
         </w:rPr>
       </w:pPr>
-      <w:hyperlink r:id="rId14" w:history="1">
+      <w:hyperlink r:id="rId25" w:history="1">
         <w:r>
           <w:rPr>
             <w:rStyle w:val="Hyperlink"/>
@@ -8744,7 +10207,7 @@
           <w:szCs w:val="24"/>
         </w:rPr>
       </w:pPr>
-      <w:hyperlink r:id="rId15" w:history="1">
+      <w:hyperlink r:id="rId26" w:history="1">
         <w:r>
           <w:rPr>
             <w:rStyle w:val="Hyperlink"/>
@@ -8800,7 +10263,7 @@
           <w:szCs w:val="24"/>
         </w:rPr>
       </w:pPr>
-      <w:hyperlink r:id="rId16" w:history="1">
+      <w:hyperlink r:id="rId27" w:history="1">
         <w:r>
           <w:rPr>
             <w:rStyle w:val="Hyperlink"/>
@@ -8823,10 +10286,10 @@
       </w:pPr>
     </w:p>
     <w:sectPr>
-      <w:headerReference w:type="even" r:id="rId17"/>
-      <w:headerReference w:type="default" r:id="rId18"/>
-      <w:footerReference w:type="even" r:id="rId19"/>
-      <w:footerReference w:type="default" r:id="rId20"/>
+      <w:headerReference w:type="even" r:id="rId28"/>
+      <w:headerReference w:type="default" r:id="rId29"/>
+      <w:footerReference w:type="even" r:id="rId30"/>
+      <w:footerReference w:type="default" r:id="rId31"/>
       <w:pgSz w:w="11909" w:h="16834"/>
       <w:pgMar w:top="1418" w:right="1797" w:bottom="1418" w:left="1797" w:header="709" w:footer="709" w:gutter="0"/>
       <w:pgNumType w:start="1"/>
@@ -9129,7 +10592,17 @@
           <w:szCs w:val="16"/>
           <w:shd w:val="clear" w:color="auto" w:fill="FFFFFF"/>
         </w:rPr>
-        <w:t>O Consumidor Final, pode ser uma Pessoa Física ou Pessoa Jurídica, apresentada como Destinatária da NF-e ou NFC-e, que está adquirindo um produto / mercadoria para seu uso, normalmente, produtos em seu estado final de comercialização, como um celular, um notebook, uma mesa, cadeira, televisão, etc.</w:t>
+        <w:t xml:space="preserve">O Consumidor Final, pode ser uma Pessoa Física ou Pessoa Jurídica, apresentada como Destinatária da NF-e ou NFC-e, que está adquirindo um produto / mercadoria para seu uso, normalmente, produtos em seu estado final de comercialização, como um celular, um notebook, uma mesa, cadeira, </w:t>
+      </w:r>
+      <w:r>
+        <w:rPr>
+          <w:rFonts w:ascii="Lato" w:hAnsi="Lato"/>
+          <w:color w:val="394D60"/>
+          <w:sz w:val="16"/>
+          <w:szCs w:val="16"/>
+          <w:shd w:val="clear" w:color="auto" w:fill="FFFFFF"/>
+        </w:rPr>
+        <w:t>televisão etc.</w:t>
       </w:r>
     </w:p>
     <w:p>
@@ -10683,6 +12156,119 @@
     </w:lvl>
   </w:abstractNum>
   <w:abstractNum w:abstractNumId="13" w15:restartNumberingAfterBreak="0">
+    <w:nsid w:val="48FB0488"/>
+    <w:multiLevelType w:val="multilevel"/>
+    <w:tmpl w:val="2534BEF2"/>
+    <w:lvl w:ilvl="0">
+      <w:start w:val="5"/>
+      <w:numFmt w:val="decimal"/>
+      <w:lvlText w:val="%1"/>
+      <w:lvlJc w:val="left"/>
+      <w:pPr>
+        <w:ind w:left="375" w:hanging="375"/>
+      </w:pPr>
+      <w:rPr>
+        <w:rFonts w:hint="default"/>
+      </w:rPr>
+    </w:lvl>
+    <w:lvl w:ilvl="1">
+      <w:start w:val="2"/>
+      <w:numFmt w:val="decimal"/>
+      <w:lvlText w:val="%1.%2"/>
+      <w:lvlJc w:val="left"/>
+      <w:pPr>
+        <w:ind w:left="375" w:hanging="375"/>
+      </w:pPr>
+      <w:rPr>
+        <w:rFonts w:hint="default"/>
+      </w:rPr>
+    </w:lvl>
+    <w:lvl w:ilvl="2">
+      <w:start w:val="1"/>
+      <w:numFmt w:val="decimal"/>
+      <w:lvlText w:val="%1.%2.%3"/>
+      <w:lvlJc w:val="left"/>
+      <w:pPr>
+        <w:ind w:left="720" w:hanging="720"/>
+      </w:pPr>
+      <w:rPr>
+        <w:rFonts w:hint="default"/>
+      </w:rPr>
+    </w:lvl>
+    <w:lvl w:ilvl="3">
+      <w:start w:val="1"/>
+      <w:numFmt w:val="decimal"/>
+      <w:lvlText w:val="%1.%2.%3.%4"/>
+      <w:lvlJc w:val="left"/>
+      <w:pPr>
+        <w:ind w:left="1080" w:hanging="1080"/>
+      </w:pPr>
+      <w:rPr>
+        <w:rFonts w:hint="default"/>
+      </w:rPr>
+    </w:lvl>
+    <w:lvl w:ilvl="4">
+      <w:start w:val="1"/>
+      <w:numFmt w:val="decimal"/>
+      <w:lvlText w:val="%1.%2.%3.%4.%5"/>
+      <w:lvlJc w:val="left"/>
+      <w:pPr>
+        <w:ind w:left="1080" w:hanging="1080"/>
+      </w:pPr>
+      <w:rPr>
+        <w:rFonts w:hint="default"/>
+      </w:rPr>
+    </w:lvl>
+    <w:lvl w:ilvl="5">
+      <w:start w:val="1"/>
+      <w:numFmt w:val="decimal"/>
+      <w:lvlText w:val="%1.%2.%3.%4.%5.%6"/>
+      <w:lvlJc w:val="left"/>
+      <w:pPr>
+        <w:ind w:left="1440" w:hanging="1440"/>
+      </w:pPr>
+      <w:rPr>
+        <w:rFonts w:hint="default"/>
+      </w:rPr>
+    </w:lvl>
+    <w:lvl w:ilvl="6">
+      <w:start w:val="1"/>
+      <w:numFmt w:val="decimal"/>
+      <w:lvlText w:val="%1.%2.%3.%4.%5.%6.%7"/>
+      <w:lvlJc w:val="left"/>
+      <w:pPr>
+        <w:ind w:left="1440" w:hanging="1440"/>
+      </w:pPr>
+      <w:rPr>
+        <w:rFonts w:hint="default"/>
+      </w:rPr>
+    </w:lvl>
+    <w:lvl w:ilvl="7">
+      <w:start w:val="1"/>
+      <w:numFmt w:val="decimal"/>
+      <w:lvlText w:val="%1.%2.%3.%4.%5.%6.%7.%8"/>
+      <w:lvlJc w:val="left"/>
+      <w:pPr>
+        <w:ind w:left="1800" w:hanging="1800"/>
+      </w:pPr>
+      <w:rPr>
+        <w:rFonts w:hint="default"/>
+      </w:rPr>
+    </w:lvl>
+    <w:lvl w:ilvl="8">
+      <w:start w:val="1"/>
+      <w:numFmt w:val="decimal"/>
+      <w:lvlText w:val="%1.%2.%3.%4.%5.%6.%7.%8.%9"/>
+      <w:lvlJc w:val="left"/>
+      <w:pPr>
+        <w:ind w:left="2160" w:hanging="2160"/>
+      </w:pPr>
+      <w:rPr>
+        <w:rFonts w:hint="default"/>
+      </w:rPr>
+    </w:lvl>
+  </w:abstractNum>
+  <w:abstractNum w:abstractNumId="14" w15:restartNumberingAfterBreak="0">
     <w:nsid w:val="4E654507"/>
     <w:multiLevelType w:val="hybridMultilevel"/>
     <w:tmpl w:val="D15C6E48"/>
@@ -10795,7 +12381,7 @@
       </w:pPr>
     </w:lvl>
   </w:abstractNum>
-  <w:abstractNum w:abstractNumId="14" w15:restartNumberingAfterBreak="0">
+  <w:abstractNum w:abstractNumId="15" w15:restartNumberingAfterBreak="0">
     <w:nsid w:val="51310491"/>
     <w:multiLevelType w:val="hybridMultilevel"/>
     <w:tmpl w:val="3280ABBE"/>
@@ -10886,7 +12472,7 @@
       </w:pPr>
     </w:lvl>
   </w:abstractNum>
-  <w:abstractNum w:abstractNumId="15" w15:restartNumberingAfterBreak="0">
+  <w:abstractNum w:abstractNumId="16" w15:restartNumberingAfterBreak="0">
     <w:nsid w:val="5B732651"/>
     <w:multiLevelType w:val="multilevel"/>
     <w:tmpl w:val="AD2AA142"/>
@@ -11027,7 +12613,7 @@
       </w:rPr>
     </w:lvl>
   </w:abstractNum>
-  <w:abstractNum w:abstractNumId="16" w15:restartNumberingAfterBreak="0">
+  <w:abstractNum w:abstractNumId="17" w15:restartNumberingAfterBreak="0">
     <w:nsid w:val="6495773B"/>
     <w:multiLevelType w:val="multilevel"/>
     <w:tmpl w:val="D9703416"/>
@@ -11140,7 +12726,7 @@
       </w:rPr>
     </w:lvl>
   </w:abstractNum>
-  <w:abstractNum w:abstractNumId="17" w15:restartNumberingAfterBreak="0">
+  <w:abstractNum w:abstractNumId="18" w15:restartNumberingAfterBreak="0">
     <w:nsid w:val="64AF6518"/>
     <w:multiLevelType w:val="hybridMultilevel"/>
     <w:tmpl w:val="43129950"/>
@@ -11229,7 +12815,7 @@
       </w:pPr>
     </w:lvl>
   </w:abstractNum>
-  <w:abstractNum w:abstractNumId="18" w15:restartNumberingAfterBreak="0">
+  <w:abstractNum w:abstractNumId="19" w15:restartNumberingAfterBreak="0">
     <w:nsid w:val="6FFE44E3"/>
     <w:multiLevelType w:val="multilevel"/>
     <w:tmpl w:val="F206901C"/>
@@ -11342,7 +12928,7 @@
       </w:rPr>
     </w:lvl>
   </w:abstractNum>
-  <w:abstractNum w:abstractNumId="19" w15:restartNumberingAfterBreak="0">
+  <w:abstractNum w:abstractNumId="20" w15:restartNumberingAfterBreak="0">
     <w:nsid w:val="7ED15954"/>
     <w:multiLevelType w:val="hybridMultilevel"/>
     <w:tmpl w:val="E53E2ED8"/>
@@ -11459,7 +13045,7 @@
     <w:abstractNumId w:val="2"/>
   </w:num>
   <w:num w:numId="2" w16cid:durableId="2047949596">
-    <w:abstractNumId w:val="15"/>
+    <w:abstractNumId w:val="16"/>
   </w:num>
   <w:num w:numId="3" w16cid:durableId="1158611390">
     <w:abstractNumId w:val="11"/>
@@ -11477,7 +13063,7 @@
     <w:abstractNumId w:val="4"/>
   </w:num>
   <w:num w:numId="8" w16cid:durableId="1625038178">
-    <w:abstractNumId w:val="18"/>
+    <w:abstractNumId w:val="19"/>
   </w:num>
   <w:num w:numId="9" w16cid:durableId="457726851">
     <w:abstractNumId w:val="6"/>
@@ -11495,16 +13081,16 @@
     <w:abstractNumId w:val="2"/>
   </w:num>
   <w:num w:numId="14" w16cid:durableId="1464694044">
-    <w:abstractNumId w:val="19"/>
+    <w:abstractNumId w:val="20"/>
   </w:num>
   <w:num w:numId="15" w16cid:durableId="232205202">
     <w:abstractNumId w:val="7"/>
   </w:num>
   <w:num w:numId="16" w16cid:durableId="88622862">
-    <w:abstractNumId w:val="13"/>
+    <w:abstractNumId w:val="14"/>
   </w:num>
   <w:num w:numId="17" w16cid:durableId="1626541177">
-    <w:abstractNumId w:val="14"/>
+    <w:abstractNumId w:val="15"/>
   </w:num>
   <w:num w:numId="18" w16cid:durableId="730808826">
     <w:abstractNumId w:val="8"/>
@@ -11513,7 +13099,7 @@
     <w:abstractNumId w:val="2"/>
   </w:num>
   <w:num w:numId="20" w16cid:durableId="778064648">
-    <w:abstractNumId w:val="16"/>
+    <w:abstractNumId w:val="17"/>
   </w:num>
   <w:num w:numId="21" w16cid:durableId="1321345696">
     <w:abstractNumId w:val="9"/>
@@ -11522,7 +13108,7 @@
     <w:abstractNumId w:val="3"/>
   </w:num>
   <w:num w:numId="23" w16cid:durableId="2031565528">
-    <w:abstractNumId w:val="17"/>
+    <w:abstractNumId w:val="18"/>
   </w:num>
   <w:num w:numId="24" w16cid:durableId="1696345647">
     <w:abstractNumId w:val="2"/>
@@ -11553,6 +13139,15 @@
     <w:lvlOverride w:ilvl="8">
       <w:startOverride w:val="1"/>
     </w:lvlOverride>
+  </w:num>
+  <w:num w:numId="25" w16cid:durableId="1439369891">
+    <w:abstractNumId w:val="2"/>
+  </w:num>
+  <w:num w:numId="26" w16cid:durableId="1228034735">
+    <w:abstractNumId w:val="2"/>
+  </w:num>
+  <w:num w:numId="27" w16cid:durableId="1689484514">
+    <w:abstractNumId w:val="13"/>
   </w:num>
   <w:numIdMacAtCleanup w:val="10"/>
 </w:numbering>
@@ -13581,28 +15176,28 @@
 </file>
 
 <file path=customXml/item1.xml><?xml version="1.0" encoding="utf-8"?>
-<b:Sources xmlns:b="http://schemas.openxmlformats.org/officeDocument/2006/bibliography" xmlns="http://schemas.openxmlformats.org/officeDocument/2006/bibliography" SelectedStyle="\APA.XSL" StyleName="APA"/>
-</file>
-
-<file path=customXml/item2.xml><?xml version="1.0" encoding="utf-8"?>
 <go:gDocsCustomXmlDataStorage xmlns:go="http://customooxmlschemas.google.com/" xmlns:r="http://schemas.openxmlformats.org/officeDocument/2006/relationships">
   <go:docsCustomData xmlns:go="http://customooxmlschemas.google.com/" roundtripDataSignature="AMtx7mhr8fJpXyXGw+943AqUFmYJYKlTeA==">AMUW2mWvv+HMmybsHL7/pQVRgp4by+7nN37TfU3MU+gZCRA3Ih5YYdxjAC1oa1p1/2pUxY7a1vxHe4OUHtSIBFH4fHSlzusAv47ms/e518+uEaCPTunKtOL66wXeqaf8w3DB1HIzj5gmHKUtSYfIbBa/aIfZpwkfMMQwuAk8RpnElM+TxjaLwsQnJcVgAPJCffkRxKkdMYf+AZdcw9cWO4kKxXE59K4MIIkGW66ZrczWiqrVDysa2W4kT6yxYg58f90BiY93MAOptp6fpvzJjoy5eb5nHxzZGKHzEWvR1sg1AdnumB4DFxbVwQKxvKkjfBOWKMPVxcXIzTLq1mY8i0AhUkBNZTYmlf+SOCauyTaCKRvMXJmwCZu3pL/GNJrhQWQMzMu9i0mNo4+/CjlBO46BamsXTNZLWg==</go:docsCustomData>
 </go:gDocsCustomXmlDataStorage>
 </file>
 
-<file path=customXml/itemProps1.xml><?xml version="1.0" encoding="utf-8"?>
-<ds:datastoreItem xmlns:ds="http://schemas.openxmlformats.org/officeDocument/2006/customXml" ds:itemID="{F2DDE5E6-1BC2-4493-9C2E-A764C52C0B6D}">
-  <ds:schemaRefs>
-    <ds:schemaRef ds:uri="http://schemas.openxmlformats.org/officeDocument/2006/bibliography"/>
-  </ds:schemaRefs>
-</ds:datastoreItem>
+<file path=customXml/item2.xml><?xml version="1.0" encoding="utf-8"?>
+<b:Sources xmlns:b="http://schemas.openxmlformats.org/officeDocument/2006/bibliography" xmlns="http://schemas.openxmlformats.org/officeDocument/2006/bibliography" SelectedStyle="\APA.XSL" StyleName="APA"/>
 </file>
 
-<file path=customXml/itemProps2.xml><?xml version="1.0" encoding="utf-8"?>
+<file path=customXml/itemProps1.xml><?xml version="1.0" encoding="utf-8"?>
 <ds:datastoreItem xmlns:ds="http://schemas.openxmlformats.org/officeDocument/2006/customXml" ds:itemID="{11111111-1234-1234-1234-123412341234}">
   <ds:schemaRefs>
     <ds:schemaRef ds:uri="http://customooxmlschemas.google.com/"/>
     <ds:schemaRef ds:uri="http://schemas.openxmlformats.org/officeDocument/2006/relationships"/>
   </ds:schemaRefs>
 </ds:datastoreItem>
+</file>
+
+<file path=customXml/itemProps2.xml><?xml version="1.0" encoding="utf-8"?>
+<ds:datastoreItem xmlns:ds="http://schemas.openxmlformats.org/officeDocument/2006/customXml" ds:itemID="{F2DDE5E6-1BC2-4493-9C2E-A764C52C0B6D}">
+  <ds:schemaRefs>
+    <ds:schemaRef ds:uri="http://schemas.openxmlformats.org/officeDocument/2006/bibliography"/>
+  </ds:schemaRefs>
+</ds:datastoreItem>
 </file>
</xml_diff>

<commit_message>
Ajustar variaveis de conexao com banco e mensageria Criar diagrama de classe Atualizar documento .doc
</commit_message>
<xml_diff>
--- a/doc/Projeto Integrado.docx
+++ b/doc/Projeto Integrado.docx
@@ -1750,19 +1750,8 @@
           <w:sz w:val="24"/>
           <w:szCs w:val="24"/>
         </w:rPr>
-        <w:t xml:space="preserve">start </w:t>
-      </w:r>
-      <w:proofErr w:type="spellStart"/>
-      <w:r>
-        <w:rPr>
-          <w:i/>
-          <w:iCs/>
-          <w:sz w:val="24"/>
-          <w:szCs w:val="24"/>
-        </w:rPr>
-        <w:t>up</w:t>
-      </w:r>
-      <w:proofErr w:type="spellEnd"/>
+        <w:t>start up</w:t>
+      </w:r>
       <w:r>
         <w:rPr>
           <w:rStyle w:val="Refdenotaderodap"/>
@@ -8344,67 +8333,7 @@
           <w:sz w:val="24"/>
           <w:szCs w:val="24"/>
         </w:rPr>
-        <w:t>tem como objetivo dar mais detalhes do</w:t>
-      </w:r>
-      <w:r>
-        <w:rPr>
-          <w:rFonts w:ascii="Times New Roman" w:eastAsia="Times New Roman" w:hAnsi="Times New Roman"/>
-          <w:i w:val="0"/>
-          <w:color w:val="auto"/>
-          <w:sz w:val="24"/>
-          <w:szCs w:val="24"/>
-        </w:rPr>
-        <w:t>s</w:t>
-      </w:r>
-      <w:r>
-        <w:rPr>
-          <w:rFonts w:ascii="Times New Roman" w:eastAsia="Times New Roman" w:hAnsi="Times New Roman"/>
-          <w:i w:val="0"/>
-          <w:color w:val="auto"/>
-          <w:sz w:val="24"/>
-          <w:szCs w:val="24"/>
-        </w:rPr>
-        <w:t xml:space="preserve"> sistemas apresentados no diagrama de contexto. Aqui são apresentados os containers que compõem </w:t>
-      </w:r>
-      <w:r>
-        <w:rPr>
-          <w:rFonts w:ascii="Times New Roman" w:eastAsia="Times New Roman" w:hAnsi="Times New Roman"/>
-          <w:i w:val="0"/>
-          <w:color w:val="auto"/>
-          <w:sz w:val="24"/>
-          <w:szCs w:val="24"/>
-        </w:rPr>
-        <w:t>o</w:t>
-      </w:r>
-      <w:r>
-        <w:rPr>
-          <w:rFonts w:ascii="Times New Roman" w:eastAsia="Times New Roman" w:hAnsi="Times New Roman"/>
-          <w:i w:val="0"/>
-          <w:color w:val="auto"/>
-          <w:sz w:val="24"/>
-          <w:szCs w:val="24"/>
-        </w:rPr>
-        <w:t xml:space="preserve"> sistema </w:t>
-      </w:r>
-      <w:r>
-        <w:rPr>
-          <w:rFonts w:ascii="Times New Roman" w:eastAsia="Times New Roman" w:hAnsi="Times New Roman"/>
-          <w:i w:val="0"/>
-          <w:color w:val="auto"/>
-          <w:sz w:val="24"/>
-          <w:szCs w:val="24"/>
-        </w:rPr>
-        <w:t xml:space="preserve">da DeliveryStore </w:t>
-      </w:r>
-      <w:r>
-        <w:rPr>
-          <w:rFonts w:ascii="Times New Roman" w:eastAsia="Times New Roman" w:hAnsi="Times New Roman"/>
-          <w:i w:val="0"/>
-          <w:color w:val="auto"/>
-          <w:sz w:val="24"/>
-          <w:szCs w:val="24"/>
-        </w:rPr>
-        <w:t>e como eles se relacionam.</w:t>
+        <w:t>tem como objetivo dar mais detalhes dos sistemas apresentados no diagrama de contexto. Aqui são apresentados os containers que compõem o sistema da DeliveryStore e como eles se relacionam.</w:t>
       </w:r>
     </w:p>
     <w:p>
@@ -8571,19 +8500,7 @@
         <w:rPr>
           <w:noProof/>
         </w:rPr>
-        <w:t xml:space="preserve">Figura </w:t>
-      </w:r>
-      <w:r>
-        <w:rPr>
-          <w:noProof/>
-        </w:rPr>
-        <w:t>3</w:t>
-      </w:r>
-      <w:r>
-        <w:rPr>
-          <w:noProof/>
-        </w:rPr>
-        <w:t xml:space="preserve"> – Diagrama de Componente Geral</w:t>
+        <w:t>Figura 3 – Diagrama de Componente Geral</w:t>
       </w:r>
     </w:p>
     <w:p>
@@ -8805,13 +8722,7 @@
         <w:t>Infrastructure</w:t>
       </w:r>
       <w:r>
-        <w:t xml:space="preserve">: Componente responsável pela implementação de serviços de terceiros, como serviços para acesso a repositório, mensagerias, e-mail, entre outros. </w:t>
-      </w:r>
-      <w:r>
-        <w:t>Desenvolvido em .Net Core 3</w:t>
-      </w:r>
-      <w:r>
-        <w:t>.</w:t>
+        <w:t>: Componente responsável pela implementação de serviços de terceiros, como serviços para acesso a repositório, mensagerias, e-mail, entre outros. Desenvolvido em .Net Core 3.</w:t>
       </w:r>
     </w:p>
     <w:p>
@@ -8826,13 +8737,7 @@
         <w:t>SharedMessages</w:t>
       </w:r>
       <w:r>
-        <w:t xml:space="preserve">: Componente responsável pelos objetos que são armazenados na mensageria. </w:t>
-      </w:r>
-      <w:r>
-        <w:t>Desenvolvido em .Net Core 3</w:t>
-      </w:r>
-      <w:r>
-        <w:t>.</w:t>
+        <w:t>: Componente responsável pelos objetos que são armazenados na mensageria. Desenvolvido em .Net Core 3.</w:t>
       </w:r>
     </w:p>
     <w:p>
@@ -8877,15 +8782,7 @@
         <w:t>Database</w:t>
       </w:r>
       <w:r>
-        <w:t xml:space="preserve">: Componente responsável pelo armazenamento de dados, utiliza o MS </w:t>
-      </w:r>
-      <w:proofErr w:type="spellStart"/>
-      <w:r>
-        <w:t>Sql</w:t>
-      </w:r>
-      <w:proofErr w:type="spellEnd"/>
-      <w:r>
-        <w:t xml:space="preserve"> Server junto do componente EF da Microsoft para armazenamento e o componente Dapper para recuperar as informações.</w:t>
+        <w:t>: Componente responsável pelo armazenamento de dados, utiliza o MS Sql Server junto do componente EF da Microsoft para armazenamento e o componente Dapper para recuperar as informações.</w:t>
       </w:r>
     </w:p>
     <w:p>
@@ -8993,19 +8890,7 @@
           <w:rPr>
             <w:rStyle w:val="Hyperlink"/>
           </w:rPr>
-          <w:t>https://www.figma.com/proto/kSrKocDyxdBKgQSZ4ghyut/TCC-PUC?node-id=1%3A3&amp;scaling=min-zoom&amp;page-id=0%3A1&amp;starting-point-node-id=1%3A3&amp;show-proto-sidebar</w:t>
-        </w:r>
-        <w:r>
-          <w:rPr>
-            <w:rStyle w:val="Hyperlink"/>
-          </w:rPr>
-          <w:t>=</w:t>
-        </w:r>
-        <w:r>
-          <w:rPr>
-            <w:rStyle w:val="Hyperlink"/>
-          </w:rPr>
-          <w:t>1</w:t>
+          <w:t>https://www.figma.com/proto/kSrKocDyxdBKgQSZ4ghyut/TCC-PUC?node-id=1%3A3&amp;scaling=min-zoom&amp;page-id=0%3A1&amp;starting-point-node-id=1%3A3&amp;show-proto-sidebar=1</w:t>
         </w:r>
       </w:hyperlink>
     </w:p>
@@ -9023,170 +8908,100 @@
           <w:b/>
           <w:bCs/>
         </w:rPr>
-        <w:t xml:space="preserve">5.1.1. </w:t>
-      </w:r>
-      <w:r>
+        <w:t>5.1.1. RF03 - O sistema deve permitir cadastrar parceiros</w:t>
+      </w:r>
+    </w:p>
+    <w:p>
+      <w:pPr>
+        <w:pStyle w:val="Corpodetexto"/>
+        <w:spacing w:before="280" w:after="280"/>
+      </w:pPr>
+      <w:r>
+        <w:t>Para atender este requisito foi implementado um botão para que o parceiro realize o cadastro na tela de login. Basta acessar o link do wireframe e na primeira tela clicar no botão “Criar Nova Conta”</w:t>
+      </w:r>
+    </w:p>
+    <w:p>
+      <w:pPr>
+        <w:pStyle w:val="Corpodetexto"/>
         <w:rPr>
           <w:b/>
           <w:bCs/>
         </w:rPr>
-        <w:t>RF03 - O sistema deve permitir cadastrar parceiros</w:t>
-      </w:r>
-    </w:p>
-    <w:p>
-      <w:pPr>
-        <w:pStyle w:val="Corpodetexto"/>
-        <w:spacing w:before="280" w:after="280"/>
-      </w:pPr>
-      <w:r>
-        <w:t>Para atender este requisito foi implementado um botão para que o parceiro realize o cadastro na tela de login. Basta acessar o link do wireframe e na primeira tela clicar no botão “Criar Nova Conta”</w:t>
-      </w:r>
-    </w:p>
-    <w:p>
-      <w:pPr>
-        <w:pStyle w:val="Corpodetexto"/>
+      </w:pPr>
+      <w:r>
         <w:rPr>
           <w:b/>
           <w:bCs/>
         </w:rPr>
-      </w:pPr>
-      <w:r>
+        <w:t>5.1.2. RF01 - O sistema deve permitir acesso através de login e senha</w:t>
+      </w:r>
+    </w:p>
+    <w:p>
+      <w:pPr>
+        <w:pStyle w:val="Corpodetexto"/>
+      </w:pPr>
+    </w:p>
+    <w:p>
+      <w:pPr>
+        <w:pStyle w:val="Corpodetexto"/>
+      </w:pPr>
+      <w:r>
+        <w:t>Para atender a este requisito foi criado um componente com duas entradas de dados, uma para o e-mail e outra para a senha e um botão “Entrar”.</w:t>
+      </w:r>
+    </w:p>
+    <w:p>
+      <w:pPr>
+        <w:pStyle w:val="Corpodetexto"/>
+      </w:pPr>
+    </w:p>
+    <w:p>
+      <w:pPr>
+        <w:pStyle w:val="Corpodetexto"/>
         <w:rPr>
           <w:b/>
           <w:bCs/>
         </w:rPr>
-        <w:t xml:space="preserve">5.1.2. </w:t>
-      </w:r>
+      </w:pPr>
       <w:r>
         <w:rPr>
           <w:b/>
           <w:bCs/>
         </w:rPr>
-        <w:t>RF01</w:t>
-      </w:r>
-      <w:r>
+        <w:t>5.1.3. RF08 - O sistema deve permitir recebimento de produtos dos seus parceiros</w:t>
+      </w:r>
+    </w:p>
+    <w:p>
+      <w:pPr>
+        <w:pStyle w:val="Corpodetexto"/>
+      </w:pPr>
+    </w:p>
+    <w:p>
+      <w:pPr>
+        <w:pStyle w:val="Corpodetexto"/>
+      </w:pPr>
+      <w:r>
+        <w:t>Para atender a este requisito foi criado um componente para a entrada dos dados do produto quando o parceiro estiver logado. Para visualizar esse componente no wireframe na tela de login clique no botão Entrar e depois no menu esquerdo clique no link Produtos, feito isso carregará a tela com a lista de produto e mais abaixo o botão “Novo Produto”, clique e veja o componente.</w:t>
+      </w:r>
+    </w:p>
+    <w:p>
+      <w:pPr>
+        <w:pStyle w:val="Corpodetexto"/>
+      </w:pPr>
+    </w:p>
+    <w:p>
+      <w:pPr>
+        <w:pStyle w:val="Corpodetexto"/>
         <w:rPr>
           <w:b/>
           <w:bCs/>
         </w:rPr>
-        <w:t xml:space="preserve"> - </w:t>
-      </w:r>
+      </w:pPr>
       <w:r>
         <w:rPr>
           <w:b/>
           <w:bCs/>
         </w:rPr>
-        <w:t>O sistema deve permitir acesso através de login e senha</w:t>
-      </w:r>
-    </w:p>
-    <w:p>
-      <w:pPr>
-        <w:pStyle w:val="Corpodetexto"/>
-      </w:pPr>
-    </w:p>
-    <w:p>
-      <w:pPr>
-        <w:pStyle w:val="Corpodetexto"/>
-      </w:pPr>
-      <w:r>
-        <w:t>Para atender a este requisito foi criado um componente com duas entradas de dados, uma para o e-mail e outra para a senha e um botão “Entrar”.</w:t>
-      </w:r>
-    </w:p>
-    <w:p>
-      <w:pPr>
-        <w:pStyle w:val="Corpodetexto"/>
-      </w:pPr>
-    </w:p>
-    <w:p>
-      <w:pPr>
-        <w:pStyle w:val="Corpodetexto"/>
-        <w:rPr>
-          <w:b/>
-          <w:bCs/>
-        </w:rPr>
-      </w:pPr>
-      <w:r>
-        <w:rPr>
-          <w:b/>
-          <w:bCs/>
-        </w:rPr>
-        <w:t xml:space="preserve">5.1.3. </w:t>
-      </w:r>
-      <w:r>
-        <w:rPr>
-          <w:b/>
-          <w:bCs/>
-        </w:rPr>
-        <w:t>RF08</w:t>
-      </w:r>
-      <w:r>
-        <w:rPr>
-          <w:b/>
-          <w:bCs/>
-        </w:rPr>
-        <w:t xml:space="preserve"> - </w:t>
-      </w:r>
-      <w:r>
-        <w:rPr>
-          <w:b/>
-          <w:bCs/>
-        </w:rPr>
-        <w:t>O sistema deve permitir recebimento de produtos dos seus parceiros</w:t>
-      </w:r>
-    </w:p>
-    <w:p>
-      <w:pPr>
-        <w:pStyle w:val="Corpodetexto"/>
-      </w:pPr>
-    </w:p>
-    <w:p>
-      <w:pPr>
-        <w:pStyle w:val="Corpodetexto"/>
-      </w:pPr>
-      <w:r>
-        <w:t>Para atender a este requisito foi criado um componente para a entrada dos dados do produto quando o parceiro estiver logado. Para visualizar esse componente no wireframe na tela de login clique no botão Entrar e depois no menu esquerdo clique no link Produtos, feito isso carregará a tela com a lista de produto e mais abaixo o botão “Novo Produto”, clique e veja o componente.</w:t>
-      </w:r>
-    </w:p>
-    <w:p>
-      <w:pPr>
-        <w:pStyle w:val="Corpodetexto"/>
-      </w:pPr>
-    </w:p>
-    <w:p>
-      <w:pPr>
-        <w:pStyle w:val="Corpodetexto"/>
-        <w:rPr>
-          <w:b/>
-          <w:bCs/>
-        </w:rPr>
-      </w:pPr>
-      <w:r>
-        <w:rPr>
-          <w:b/>
-          <w:bCs/>
-        </w:rPr>
-        <w:t xml:space="preserve">5.1.4. </w:t>
-      </w:r>
-      <w:r>
-        <w:rPr>
-          <w:b/>
-          <w:bCs/>
-        </w:rPr>
-        <w:t>RF05</w:t>
-      </w:r>
-      <w:r>
-        <w:rPr>
-          <w:b/>
-          <w:bCs/>
-        </w:rPr>
-        <w:t xml:space="preserve">- </w:t>
-      </w:r>
-      <w:r>
-        <w:rPr>
-          <w:b/>
-          <w:bCs/>
-        </w:rPr>
-        <w:t>O sistema deve disponibilizar um relatório do tipo Timeline para acompanhar os pedidos</w:t>
+        <w:t>5.1.4. RF05- O sistema deve disponibilizar um relatório do tipo Timeline para acompanhar os pedidos</w:t>
       </w:r>
     </w:p>
     <w:p>
@@ -9792,21 +9607,194 @@
         <w:pStyle w:val="Corpodetexto"/>
       </w:pPr>
       <w:r>
-        <w:t xml:space="preserve">Nesta seção abordei os principais componentes e seus relacionamentos com base nas </w:t>
-      </w:r>
-      <w:proofErr w:type="spellStart"/>
-      <w:r>
-        <w:t>RFs</w:t>
-      </w:r>
-      <w:proofErr w:type="spellEnd"/>
-      <w:r>
-        <w:t xml:space="preserve"> escolhidas.</w:t>
+        <w:rPr>
+          <w:noProof/>
+        </w:rPr>
+        <w:lastRenderedPageBreak/>
+        <w:drawing>
+          <wp:inline distT="0" distB="0" distL="0" distR="0" wp14:anchorId="224F5BEF" wp14:editId="62E2E24A">
+            <wp:extent cx="5280025" cy="3544570"/>
+            <wp:effectExtent l="0" t="0" r="0" b="0"/>
+            <wp:docPr id="3" name="Imagem 3" descr="Diagrama&#10;&#10;Descrição gerada automaticamente"/>
+            <wp:cNvGraphicFramePr>
+              <a:graphicFrameLocks xmlns:a="http://schemas.openxmlformats.org/drawingml/2006/main" noChangeAspect="1"/>
+            </wp:cNvGraphicFramePr>
+            <a:graphic xmlns:a="http://schemas.openxmlformats.org/drawingml/2006/main">
+              <a:graphicData uri="http://schemas.openxmlformats.org/drawingml/2006/picture">
+                <pic:pic xmlns:pic="http://schemas.openxmlformats.org/drawingml/2006/picture">
+                  <pic:nvPicPr>
+                    <pic:cNvPr id="3" name="Imagem 3" descr="Diagrama&#10;&#10;Descrição gerada automaticamente"/>
+                    <pic:cNvPicPr/>
+                  </pic:nvPicPr>
+                  <pic:blipFill>
+                    <a:blip r:embed="rId22"/>
+                    <a:stretch>
+                      <a:fillRect/>
+                    </a:stretch>
+                  </pic:blipFill>
+                  <pic:spPr>
+                    <a:xfrm>
+                      <a:off x="0" y="0"/>
+                      <a:ext cx="5280025" cy="3544570"/>
+                    </a:xfrm>
+                    <a:prstGeom prst="rect">
+                      <a:avLst/>
+                    </a:prstGeom>
+                  </pic:spPr>
+                </pic:pic>
+              </a:graphicData>
+            </a:graphic>
+          </wp:inline>
+        </w:drawing>
+      </w:r>
+    </w:p>
+    <w:p>
+      <w:pPr>
+        <w:pStyle w:val="Legenda"/>
+      </w:pPr>
+      <w:r>
+        <w:t>Figura 11 – Diagrama de classe do microservice OMS</w:t>
       </w:r>
     </w:p>
     <w:p>
       <w:pPr>
         <w:pStyle w:val="Corpodetexto"/>
       </w:pPr>
+    </w:p>
+    <w:p>
+      <w:pPr>
+        <w:pStyle w:val="Corpodetexto"/>
+      </w:pPr>
+      <w:r>
+        <w:t>Na figura 11 apresento as classes do componente de Domain que fazem parte do microservice de OMS.</w:t>
+      </w:r>
+    </w:p>
+    <w:p>
+      <w:pPr>
+        <w:pStyle w:val="Corpodetexto"/>
+      </w:pPr>
+    </w:p>
+    <w:p>
+      <w:pPr>
+        <w:pStyle w:val="Corpodetexto"/>
+      </w:pPr>
+      <w:r>
+        <w:rPr>
+          <w:noProof/>
+        </w:rPr>
+        <w:lastRenderedPageBreak/>
+        <w:drawing>
+          <wp:inline distT="0" distB="0" distL="0" distR="0" wp14:anchorId="1E2DAABF" wp14:editId="76DA3B21">
+            <wp:extent cx="5280025" cy="5321935"/>
+            <wp:effectExtent l="0" t="0" r="0" b="0"/>
+            <wp:docPr id="4" name="Imagem 4" descr="Diagrama&#10;&#10;Descrição gerada automaticamente"/>
+            <wp:cNvGraphicFramePr>
+              <a:graphicFrameLocks xmlns:a="http://schemas.openxmlformats.org/drawingml/2006/main" noChangeAspect="1"/>
+            </wp:cNvGraphicFramePr>
+            <a:graphic xmlns:a="http://schemas.openxmlformats.org/drawingml/2006/main">
+              <a:graphicData uri="http://schemas.openxmlformats.org/drawingml/2006/picture">
+                <pic:pic xmlns:pic="http://schemas.openxmlformats.org/drawingml/2006/picture">
+                  <pic:nvPicPr>
+                    <pic:cNvPr id="4" name="Imagem 4" descr="Diagrama&#10;&#10;Descrição gerada automaticamente"/>
+                    <pic:cNvPicPr/>
+                  </pic:nvPicPr>
+                  <pic:blipFill>
+                    <a:blip r:embed="rId23"/>
+                    <a:stretch>
+                      <a:fillRect/>
+                    </a:stretch>
+                  </pic:blipFill>
+                  <pic:spPr>
+                    <a:xfrm>
+                      <a:off x="0" y="0"/>
+                      <a:ext cx="5280025" cy="5321935"/>
+                    </a:xfrm>
+                    <a:prstGeom prst="rect">
+                      <a:avLst/>
+                    </a:prstGeom>
+                  </pic:spPr>
+                </pic:pic>
+              </a:graphicData>
+            </a:graphic>
+          </wp:inline>
+        </w:drawing>
+      </w:r>
+    </w:p>
+    <w:p>
+      <w:pPr>
+        <w:pStyle w:val="Legenda"/>
+      </w:pPr>
+      <w:r>
+        <w:t>Figura 1</w:t>
+      </w:r>
+      <w:r>
+        <w:t>2</w:t>
+      </w:r>
+      <w:r>
+        <w:t xml:space="preserve"> – Diagrama de classe do microservice </w:t>
+      </w:r>
+      <w:r>
+        <w:t>WMS</w:t>
+      </w:r>
+    </w:p>
+    <w:p>
+      <w:pPr>
+        <w:pStyle w:val="Corpodetexto"/>
+      </w:pPr>
+    </w:p>
+    <w:p>
+      <w:pPr>
+        <w:pStyle w:val="Corpodetexto"/>
+      </w:pPr>
+      <w:r>
+        <w:t>Na figura 1</w:t>
+      </w:r>
+      <w:r>
+        <w:t>2</w:t>
+      </w:r>
+      <w:r>
+        <w:t xml:space="preserve"> apresento as classes do componente de Domain que fazem parte do microservice de </w:t>
+      </w:r>
+      <w:r>
+        <w:t>W</w:t>
+      </w:r>
+      <w:r>
+        <w:t>MS.</w:t>
+      </w:r>
+    </w:p>
+    <w:p>
+      <w:pPr>
+        <w:pStyle w:val="Corpodetexto"/>
+      </w:pPr>
+    </w:p>
+    <w:p>
+      <w:pPr>
+        <w:pStyle w:val="Corpodetexto"/>
+      </w:pPr>
+    </w:p>
+    <w:p>
+      <w:pPr>
+        <w:pStyle w:val="Corpodetexto"/>
+      </w:pPr>
+      <w:r>
+        <w:t>Nesta seção abordei</w:t>
+      </w:r>
+      <w:r>
+        <w:t xml:space="preserve"> um pouco do código da aplicação trazendo</w:t>
+      </w:r>
+      <w:r>
+        <w:t xml:space="preserve"> os principais componentes e seus relacionamentos com base nas RFs escolhidas.</w:t>
+      </w:r>
+    </w:p>
+    <w:p>
+      <w:pPr>
+        <w:pStyle w:val="Corpodetexto"/>
+      </w:pPr>
+    </w:p>
+    <w:p>
+      <w:pPr>
+        <w:pStyle w:val="Corpodetexto"/>
+      </w:pPr>
       <w:r>
         <w:t>Todo o conteúdo está disponível no link do repositório abaixo.</w:t>
       </w:r>
@@ -9823,7 +9811,7 @@
       <w:r>
         <w:t xml:space="preserve">Repositório: </w:t>
       </w:r>
-      <w:hyperlink r:id="rId22" w:history="1">
+      <w:hyperlink r:id="rId24" w:history="1">
         <w:r>
           <w:rPr>
             <w:rStyle w:val="Hyperlink"/>
@@ -9839,21 +9827,6 @@
     </w:p>
     <w:p>
       <w:pPr>
-        <w:pStyle w:val="Corpodetexto"/>
-      </w:pPr>
-    </w:p>
-    <w:p>
-      <w:pPr>
-        <w:pStyle w:val="LinkVideo"/>
-      </w:pPr>
-    </w:p>
-    <w:p>
-      <w:pPr>
-        <w:pStyle w:val="LinkVideo"/>
-      </w:pPr>
-    </w:p>
-    <w:p>
-      <w:pPr>
         <w:pStyle w:val="Ttulo2"/>
         <w:rPr>
           <w:szCs w:val="28"/>
@@ -10031,7 +10004,7 @@
         </w:rPr>
         <w:t>Intermodal Digital (</w:t>
       </w:r>
-      <w:hyperlink r:id="rId23" w:history="1">
+      <w:hyperlink r:id="rId25" w:history="1">
         <w:r>
           <w:rPr>
             <w:rStyle w:val="Hyperlink"/>
@@ -10097,7 +10070,7 @@
           <w:szCs w:val="24"/>
         </w:rPr>
       </w:pPr>
-      <w:hyperlink r:id="rId24" w:history="1">
+      <w:hyperlink r:id="rId26" w:history="1">
         <w:r>
           <w:rPr>
             <w:rStyle w:val="Hyperlink"/>
@@ -10151,7 +10124,7 @@
           <w:szCs w:val="24"/>
         </w:rPr>
       </w:pPr>
-      <w:hyperlink r:id="rId25" w:history="1">
+      <w:hyperlink r:id="rId27" w:history="1">
         <w:r>
           <w:rPr>
             <w:rStyle w:val="Hyperlink"/>
@@ -10207,7 +10180,7 @@
           <w:szCs w:val="24"/>
         </w:rPr>
       </w:pPr>
-      <w:hyperlink r:id="rId26" w:history="1">
+      <w:hyperlink r:id="rId28" w:history="1">
         <w:r>
           <w:rPr>
             <w:rStyle w:val="Hyperlink"/>
@@ -10263,7 +10236,7 @@
           <w:szCs w:val="24"/>
         </w:rPr>
       </w:pPr>
-      <w:hyperlink r:id="rId27" w:history="1">
+      <w:hyperlink r:id="rId29" w:history="1">
         <w:r>
           <w:rPr>
             <w:rStyle w:val="Hyperlink"/>
@@ -10286,10 +10259,10 @@
       </w:pPr>
     </w:p>
     <w:sectPr>
-      <w:headerReference w:type="even" r:id="rId28"/>
-      <w:headerReference w:type="default" r:id="rId29"/>
-      <w:footerReference w:type="even" r:id="rId30"/>
-      <w:footerReference w:type="default" r:id="rId31"/>
+      <w:headerReference w:type="even" r:id="rId30"/>
+      <w:headerReference w:type="default" r:id="rId31"/>
+      <w:footerReference w:type="even" r:id="rId32"/>
+      <w:footerReference w:type="default" r:id="rId33"/>
       <w:pgSz w:w="11909" w:h="16834"/>
       <w:pgMar w:top="1418" w:right="1797" w:bottom="1418" w:left="1797" w:header="709" w:footer="709" w:gutter="0"/>
       <w:pgNumType w:start="1"/>
@@ -15176,28 +15149,28 @@
 </file>
 
 <file path=customXml/item1.xml><?xml version="1.0" encoding="utf-8"?>
+<b:Sources xmlns:b="http://schemas.openxmlformats.org/officeDocument/2006/bibliography" xmlns="http://schemas.openxmlformats.org/officeDocument/2006/bibliography" SelectedStyle="\APA.XSL" StyleName="APA"/>
+</file>
+
+<file path=customXml/item2.xml><?xml version="1.0" encoding="utf-8"?>
 <go:gDocsCustomXmlDataStorage xmlns:go="http://customooxmlschemas.google.com/" xmlns:r="http://schemas.openxmlformats.org/officeDocument/2006/relationships">
   <go:docsCustomData xmlns:go="http://customooxmlschemas.google.com/" roundtripDataSignature="AMtx7mhr8fJpXyXGw+943AqUFmYJYKlTeA==">AMUW2mWvv+HMmybsHL7/pQVRgp4by+7nN37TfU3MU+gZCRA3Ih5YYdxjAC1oa1p1/2pUxY7a1vxHe4OUHtSIBFH4fHSlzusAv47ms/e518+uEaCPTunKtOL66wXeqaf8w3DB1HIzj5gmHKUtSYfIbBa/aIfZpwkfMMQwuAk8RpnElM+TxjaLwsQnJcVgAPJCffkRxKkdMYf+AZdcw9cWO4kKxXE59K4MIIkGW66ZrczWiqrVDysa2W4kT6yxYg58f90BiY93MAOptp6fpvzJjoy5eb5nHxzZGKHzEWvR1sg1AdnumB4DFxbVwQKxvKkjfBOWKMPVxcXIzTLq1mY8i0AhUkBNZTYmlf+SOCauyTaCKRvMXJmwCZu3pL/GNJrhQWQMzMu9i0mNo4+/CjlBO46BamsXTNZLWg==</go:docsCustomData>
 </go:gDocsCustomXmlDataStorage>
 </file>
 
-<file path=customXml/item2.xml><?xml version="1.0" encoding="utf-8"?>
-<b:Sources xmlns:b="http://schemas.openxmlformats.org/officeDocument/2006/bibliography" xmlns="http://schemas.openxmlformats.org/officeDocument/2006/bibliography" SelectedStyle="\APA.XSL" StyleName="APA"/>
+<file path=customXml/itemProps1.xml><?xml version="1.0" encoding="utf-8"?>
+<ds:datastoreItem xmlns:ds="http://schemas.openxmlformats.org/officeDocument/2006/customXml" ds:itemID="{F2DDE5E6-1BC2-4493-9C2E-A764C52C0B6D}">
+  <ds:schemaRefs>
+    <ds:schemaRef ds:uri="http://schemas.openxmlformats.org/officeDocument/2006/bibliography"/>
+  </ds:schemaRefs>
+</ds:datastoreItem>
 </file>
 
-<file path=customXml/itemProps1.xml><?xml version="1.0" encoding="utf-8"?>
+<file path=customXml/itemProps2.xml><?xml version="1.0" encoding="utf-8"?>
 <ds:datastoreItem xmlns:ds="http://schemas.openxmlformats.org/officeDocument/2006/customXml" ds:itemID="{11111111-1234-1234-1234-123412341234}">
   <ds:schemaRefs>
     <ds:schemaRef ds:uri="http://customooxmlschemas.google.com/"/>
     <ds:schemaRef ds:uri="http://schemas.openxmlformats.org/officeDocument/2006/relationships"/>
   </ds:schemaRefs>
 </ds:datastoreItem>
-</file>
-
-<file path=customXml/itemProps2.xml><?xml version="1.0" encoding="utf-8"?>
-<ds:datastoreItem xmlns:ds="http://schemas.openxmlformats.org/officeDocument/2006/customXml" ds:itemID="{F2DDE5E6-1BC2-4493-9C2E-A764C52C0B6D}">
-  <ds:schemaRefs>
-    <ds:schemaRef ds:uri="http://schemas.openxmlformats.org/officeDocument/2006/bibliography"/>
-  </ds:schemaRefs>
-</ds:datastoreItem>
 </file>
</xml_diff>